<commit_message>
Edit code to catch error in charToDate
</commit_message>
<xml_diff>
--- a/ManuscriptMarkdown.docx
+++ b/ManuscriptMarkdown.docx
@@ -5701,7 +5701,7 @@
               <w:jc w:val="left"/>
             </w:pPr>
             <w:r>
-              <w:t xml:space="preserve">0.180 (0.080 - 0.328)</w:t>
+              <w:t xml:space="preserve">0.180 (0.080 - 0.325)</w:t>
             </w:r>
           </w:p>
         </w:tc>
@@ -5866,7 +5866,7 @@
               <w:jc w:val="left"/>
             </w:pPr>
             <w:r>
-              <w:t xml:space="preserve">0.300 (0.180 - 0.450)</w:t>
+              <w:t xml:space="preserve">0.300 (0.190 - 0.450)</w:t>
             </w:r>
           </w:p>
         </w:tc>
@@ -6267,7 +6267,7 @@
               <w:jc w:val="left"/>
             </w:pPr>
             <w:r>
-              <w:t xml:space="preserve">0.510 (0.080 - 0.800)</w:t>
+              <w:t xml:space="preserve">0.510 (0.075 - 0.800)</w:t>
             </w:r>
           </w:p>
         </w:tc>
@@ -6362,18 +6362,18 @@
               <w:jc w:val="left"/>
             </w:pPr>
             <w:r>
-              <w:t xml:space="preserve">0.510 (0.150 - 0.840)</w:t>
-            </w:r>
-          </w:p>
-        </w:tc>
-        <w:tc>
-          <w:p>
-            <w:pPr>
-              <w:pStyle w:val="Compact"/>
-              <w:jc w:val="left"/>
-            </w:pPr>
-            <w:r>
-              <w:t xml:space="preserve">0.300 (0.240 - 0.630)</w:t>
+              <w:t xml:space="preserve">0.510 (0.145 - 0.840)</w:t>
+            </w:r>
+          </w:p>
+        </w:tc>
+        <w:tc>
+          <w:p>
+            <w:pPr>
+              <w:pStyle w:val="Compact"/>
+              <w:jc w:val="left"/>
+            </w:pPr>
+            <w:r>
+              <w:t xml:space="preserve">0.300 (0.240 - 0.625)</w:t>
             </w:r>
           </w:p>
         </w:tc>
@@ -6527,18 +6527,18 @@
               <w:jc w:val="left"/>
             </w:pPr>
             <w:r>
-              <w:t xml:space="preserve">0.420 (0.180 - 0.550)</w:t>
-            </w:r>
-          </w:p>
-        </w:tc>
-        <w:tc>
-          <w:p>
-            <w:pPr>
-              <w:pStyle w:val="Compact"/>
-              <w:jc w:val="left"/>
-            </w:pPr>
-            <w:r>
-              <w:t xml:space="preserve">0.270 (0.160 - 0.798)</w:t>
+              <w:t xml:space="preserve">0.420 (0.180 - 0.555)</w:t>
+            </w:r>
+          </w:p>
+        </w:tc>
+        <w:tc>
+          <w:p>
+            <w:pPr>
+              <w:pStyle w:val="Compact"/>
+              <w:jc w:val="left"/>
+            </w:pPr>
+            <w:r>
+              <w:t xml:space="preserve">0.270 (0.160 - 0.800)</w:t>
             </w:r>
           </w:p>
         </w:tc>
@@ -6765,18 +6765,18 @@
               <w:jc w:val="left"/>
             </w:pPr>
             <w:r>
-              <w:t xml:space="preserve">0.090 (-0.320 - 0.368)</w:t>
-            </w:r>
-          </w:p>
-        </w:tc>
-        <w:tc>
-          <w:p>
-            <w:pPr>
-              <w:pStyle w:val="Compact"/>
-              <w:jc w:val="left"/>
-            </w:pPr>
-            <w:r>
-              <w:t xml:space="preserve">-0.050 (-0.190 - 0.600)</w:t>
+              <w:t xml:space="preserve">0.090 (-0.320 - 0.360)</w:t>
+            </w:r>
+          </w:p>
+        </w:tc>
+        <w:tc>
+          <w:p>
+            <w:pPr>
+              <w:pStyle w:val="Compact"/>
+              <w:jc w:val="left"/>
+            </w:pPr>
+            <w:r>
+              <w:t xml:space="preserve">-0.050 (-0.180 - 0.600)</w:t>
             </w:r>
           </w:p>
         </w:tc>
@@ -6846,7 +6846,7 @@
               <w:jc w:val="left"/>
             </w:pPr>
             <w:r>
-              <w:t xml:space="preserve">-0.070 (-0.250 - 0.658)</w:t>
+              <w:t xml:space="preserve">-0.070 (-0.245 - 0.650)</w:t>
             </w:r>
           </w:p>
         </w:tc>
@@ -6941,7 +6941,7 @@
               <w:jc w:val="left"/>
             </w:pPr>
             <w:r>
-              <w:t xml:space="preserve">-0.050 (-0.330 - 0.090)</w:t>
+              <w:t xml:space="preserve">-0.050 (-0.330 - 0.085)</w:t>
             </w:r>
           </w:p>
         </w:tc>
@@ -7106,7 +7106,7 @@
               <w:jc w:val="left"/>
             </w:pPr>
             <w:r>
-              <w:t xml:space="preserve">0.020 (-0.140 - 0.528)</w:t>
+              <w:t xml:space="preserve">0.020 (-0.140 - 0.530)</w:t>
             </w:r>
           </w:p>
         </w:tc>
@@ -7176,7 +7176,7 @@
               <w:jc w:val="left"/>
             </w:pPr>
             <w:r>
-              <w:t xml:space="preserve">0.020 (-0.190 - 0.570)</w:t>
+              <w:t xml:space="preserve">0.020 (-0.190 - 0.579)</w:t>
             </w:r>
           </w:p>
         </w:tc>

</xml_diff>

<commit_message>
Generate new manuscript based on additional analyses
</commit_message>
<xml_diff>
--- a/ManuscriptMarkdown.docx
+++ b/ManuscriptMarkdown.docx
@@ -137,7 +137,7 @@
         <w:t xml:space="preserve"> </w:t>
       </w:r>
       <w:r>
-        <w:t xml:space="preserve">01,</w:t>
+        <w:t xml:space="preserve">14,</w:t>
       </w:r>
       <w:r>
         <w:t xml:space="preserve"> </w:t>
@@ -184,7 +184,7 @@
         <w:t xml:space="preserve"> </w:t>
       </w:r>
       <w:r>
-        <w:t xml:space="preserve">3,8</w:t>
+        <w:t xml:space="preserve">3.8</w:t>
       </w:r>
       <w:r>
         <w:t xml:space="preserve"> </w:t>
@@ -299,6 +299,12 @@
       </w:r>
       <w:r>
         <w:t xml:space="preserve">indicated</w:t>
+      </w:r>
+      <w:r>
+        <w:t xml:space="preserve"> </w:t>
+      </w:r>
+      <w:r>
+        <w:t xml:space="preserve">that</w:t>
       </w:r>
       <w:r>
         <w:t xml:space="preserve"> </w:t>
@@ -387,7 +393,7 @@
         <w:t xml:space="preserve"> </w:t>
       </w:r>
       <w:r>
-        <w:t xml:space="preserve">age</w:t>
+        <w:t xml:space="preserve">aged</w:t>
       </w:r>
       <w:r>
         <w:t xml:space="preserve"> </w:t>
@@ -399,13 +405,31 @@
         <w:t xml:space="preserve"> </w:t>
       </w:r>
       <w:r>
+        <w:t xml:space="preserve">years</w:t>
+      </w:r>
+      <w:r>
+        <w:t xml:space="preserve"> </w:t>
+      </w:r>
+      <w:r>
         <w:t xml:space="preserve">or</w:t>
       </w:r>
       <w:r>
         <w:t xml:space="preserve"> </w:t>
       </w:r>
       <w:r>
-        <w:t xml:space="preserve">above</w:t>
+        <w:t xml:space="preserve">older</w:t>
+      </w:r>
+      <w:r>
+        <w:t xml:space="preserve"> </w:t>
+      </w:r>
+      <w:r>
+        <w:t xml:space="preserve">who</w:t>
+      </w:r>
+      <w:r>
+        <w:t xml:space="preserve"> </w:t>
+      </w:r>
+      <w:r>
+        <w:t xml:space="preserve">were</w:t>
       </w:r>
       <w:r>
         <w:t xml:space="preserve"> </w:t>
@@ -423,19 +447,115 @@
         <w:t xml:space="preserve"> </w:t>
       </w:r>
       <w:r>
+        <w:t xml:space="preserve">2011</w:t>
+      </w:r>
+      <w:r>
+        <w:t xml:space="preserve"> </w:t>
+      </w:r>
+      <w:r>
+        <w:t xml:space="preserve">and</w:t>
+      </w:r>
+      <w:r>
+        <w:t xml:space="preserve"> </w:t>
+      </w:r>
+      <w:r>
+        <w:t xml:space="preserve">2016</w:t>
+      </w:r>
+      <w:r>
+        <w:t xml:space="preserve"> </w:t>
+      </w:r>
+      <w:r>
+        <w:t xml:space="preserve">in</w:t>
+      </w:r>
+      <w:r>
+        <w:t xml:space="preserve"> </w:t>
+      </w:r>
+      <w:r>
         <w:t xml:space="preserve">the</w:t>
       </w:r>
       <w:r>
         <w:t xml:space="preserve"> </w:t>
       </w:r>
       <w:r>
-        <w:t xml:space="preserve">years</w:t>
-      </w:r>
-      <w:r>
-        <w:t xml:space="preserve"> </w:t>
-      </w:r>
-      <w:r>
-        <w:t xml:space="preserve">2011</w:t>
+        <w:t xml:space="preserve">Swedish</w:t>
+      </w:r>
+      <w:r>
+        <w:t xml:space="preserve"> </w:t>
+      </w:r>
+      <w:r>
+        <w:t xml:space="preserve">national</w:t>
+      </w:r>
+      <w:r>
+        <w:t xml:space="preserve"> </w:t>
+      </w:r>
+      <w:r>
+        <w:t xml:space="preserve">trauma</w:t>
+      </w:r>
+      <w:r>
+        <w:t xml:space="preserve"> </w:t>
+      </w:r>
+      <w:r>
+        <w:t xml:space="preserve">registry,</w:t>
+      </w:r>
+      <w:r>
+        <w:t xml:space="preserve"> </w:t>
+      </w:r>
+      <w:r>
+        <w:t xml:space="preserve">SweTrau,</w:t>
+      </w:r>
+      <w:r>
+        <w:t xml:space="preserve"> </w:t>
+      </w:r>
+      <w:r>
+        <w:t xml:space="preserve">were</w:t>
+      </w:r>
+      <w:r>
+        <w:t xml:space="preserve"> </w:t>
+      </w:r>
+      <w:r>
+        <w:t xml:space="preserve">included.</w:t>
+      </w:r>
+      <w:r>
+        <w:t xml:space="preserve"> </w:t>
+      </w:r>
+      <w:r>
+        <w:t xml:space="preserve">Three</w:t>
+      </w:r>
+      <w:r>
+        <w:t xml:space="preserve"> </w:t>
+      </w:r>
+      <w:r>
+        <w:t xml:space="preserve">sets</w:t>
+      </w:r>
+      <w:r>
+        <w:t xml:space="preserve"> </w:t>
+      </w:r>
+      <w:r>
+        <w:t xml:space="preserve">of</w:t>
+      </w:r>
+      <w:r>
+        <w:t xml:space="preserve"> </w:t>
+      </w:r>
+      <w:r>
+        <w:t xml:space="preserve">data</w:t>
+      </w:r>
+      <w:r>
+        <w:t xml:space="preserve"> </w:t>
+      </w:r>
+      <w:r>
+        <w:t xml:space="preserve">were</w:t>
+      </w:r>
+      <w:r>
+        <w:t xml:space="preserve"> </w:t>
+      </w:r>
+      <w:r>
+        <w:t xml:space="preserve">created:</w:t>
+      </w:r>
+      <w:r>
+        <w:t xml:space="preserve"> </w:t>
+      </w:r>
+      <w:r>
+        <w:t xml:space="preserve">high-</w:t>
       </w:r>
       <w:r>
         <w:t xml:space="preserve"> </w:t>
@@ -447,7 +567,115 @@
         <w:t xml:space="preserve"> </w:t>
       </w:r>
       <w:r>
-        <w:t xml:space="preserve">2016</w:t>
+        <w:t xml:space="preserve">low-volume</w:t>
+      </w:r>
+      <w:r>
+        <w:t xml:space="preserve"> </w:t>
+      </w:r>
+      <w:r>
+        <w:t xml:space="preserve">centres,</w:t>
+      </w:r>
+      <w:r>
+        <w:t xml:space="preserve"> </w:t>
+      </w:r>
+      <w:r>
+        <w:t xml:space="preserve">metropolitan</w:t>
+      </w:r>
+      <w:r>
+        <w:t xml:space="preserve"> </w:t>
+      </w:r>
+      <w:r>
+        <w:t xml:space="preserve">and</w:t>
+      </w:r>
+      <w:r>
+        <w:t xml:space="preserve"> </w:t>
+      </w:r>
+      <w:r>
+        <w:t xml:space="preserve">non-metropolitan</w:t>
+      </w:r>
+      <w:r>
+        <w:t xml:space="preserve"> </w:t>
+      </w:r>
+      <w:r>
+        <w:t xml:space="preserve">centres,</w:t>
+      </w:r>
+      <w:r>
+        <w:t xml:space="preserve"> </w:t>
+      </w:r>
+      <w:r>
+        <w:t xml:space="preserve">and</w:t>
+      </w:r>
+      <w:r>
+        <w:t xml:space="preserve"> </w:t>
+      </w:r>
+      <w:r>
+        <w:t xml:space="preserve">multiple</w:t>
+      </w:r>
+      <w:r>
+        <w:t xml:space="preserve"> </w:t>
+      </w:r>
+      <w:r>
+        <w:t xml:space="preserve">and</w:t>
+      </w:r>
+      <w:r>
+        <w:t xml:space="preserve"> </w:t>
+      </w:r>
+      <w:r>
+        <w:t xml:space="preserve">single</w:t>
+      </w:r>
+      <w:r>
+        <w:t xml:space="preserve"> </w:t>
+      </w:r>
+      <w:r>
+        <w:t xml:space="preserve">centres.</w:t>
+      </w:r>
+      <w:r>
+        <w:t xml:space="preserve"> </w:t>
+      </w:r>
+      <w:r>
+        <w:t xml:space="preserve">Clinical</w:t>
+      </w:r>
+      <w:r>
+        <w:t xml:space="preserve"> </w:t>
+      </w:r>
+      <w:r>
+        <w:t xml:space="preserve">prediction</w:t>
+      </w:r>
+      <w:r>
+        <w:t xml:space="preserve"> </w:t>
+      </w:r>
+      <w:r>
+        <w:t xml:space="preserve">models</w:t>
+      </w:r>
+      <w:r>
+        <w:t xml:space="preserve"> </w:t>
+      </w:r>
+      <w:r>
+        <w:t xml:space="preserve">were</w:t>
+      </w:r>
+      <w:r>
+        <w:t xml:space="preserve"> </w:t>
+      </w:r>
+      <w:r>
+        <w:t xml:space="preserve">developed</w:t>
+      </w:r>
+      <w:r>
+        <w:t xml:space="preserve"> </w:t>
+      </w:r>
+      <w:r>
+        <w:t xml:space="preserve">using</w:t>
+      </w:r>
+      <w:r>
+        <w:t xml:space="preserve"> </w:t>
+      </w:r>
+      <w:r>
+        <w:t xml:space="preserve">logistic</w:t>
+      </w:r>
+      <w:r>
+        <w:t xml:space="preserve"> </w:t>
+      </w:r>
+      <w:r>
+        <w:t xml:space="preserve">regression</w:t>
       </w:r>
       <w:r>
         <w:t xml:space="preserve"> </w:t>
@@ -459,91 +687,127 @@
         <w:t xml:space="preserve"> </w:t>
       </w:r>
       <w:r>
+        <w:t xml:space="preserve">each</w:t>
+      </w:r>
+      <w:r>
+        <w:t xml:space="preserve"> </w:t>
+      </w:r>
+      <w:r>
+        <w:t xml:space="preserve">data</w:t>
+      </w:r>
+      <w:r>
+        <w:t xml:space="preserve"> </w:t>
+      </w:r>
+      <w:r>
+        <w:t xml:space="preserve">set</w:t>
+      </w:r>
+      <w:r>
+        <w:t xml:space="preserve"> </w:t>
+      </w:r>
+      <w:r>
+        <w:t xml:space="preserve">and</w:t>
+      </w:r>
+      <w:r>
+        <w:t xml:space="preserve"> </w:t>
+      </w:r>
+      <w:r>
+        <w:t xml:space="preserve">transferred</w:t>
+      </w:r>
+      <w:r>
+        <w:t xml:space="preserve"> </w:t>
+      </w:r>
+      <w:r>
+        <w:t xml:space="preserve">within</w:t>
+      </w:r>
+      <w:r>
+        <w:t xml:space="preserve"> </w:t>
+      </w:r>
+      <w:r>
+        <w:t xml:space="preserve">sets.</w:t>
+      </w:r>
+      <w:r>
+        <w:t xml:space="preserve"> </w:t>
+      </w:r>
+      <w:r>
+        <w:t xml:space="preserve">Model</w:t>
+      </w:r>
+      <w:r>
+        <w:t xml:space="preserve"> </w:t>
+      </w:r>
+      <w:r>
+        <w:t xml:space="preserve">performance</w:t>
+      </w:r>
+      <w:r>
+        <w:t xml:space="preserve"> </w:t>
+      </w:r>
+      <w:r>
+        <w:t xml:space="preserve">was</w:t>
+      </w:r>
+      <w:r>
+        <w:t xml:space="preserve"> </w:t>
+      </w:r>
+      <w:r>
+        <w:t xml:space="preserve">evaluated</w:t>
+      </w:r>
+      <w:r>
+        <w:t xml:space="preserve"> </w:t>
+      </w:r>
+      <w:r>
+        <w:t xml:space="preserve">in</w:t>
+      </w:r>
+      <w:r>
+        <w:t xml:space="preserve"> </w:t>
+      </w:r>
+      <w:r>
+        <w:t xml:space="preserve">all</w:t>
+      </w:r>
+      <w:r>
+        <w:t xml:space="preserve"> </w:t>
+      </w:r>
+      <w:r>
+        <w:t xml:space="preserve">data</w:t>
+      </w:r>
+      <w:r>
+        <w:t xml:space="preserve"> </w:t>
+      </w:r>
+      <w:r>
+        <w:t xml:space="preserve">sets</w:t>
+      </w:r>
+      <w:r>
+        <w:t xml:space="preserve"> </w:t>
+      </w:r>
+      <w:r>
+        <w:t xml:space="preserve">using</w:t>
+      </w:r>
+      <w:r>
+        <w:t xml:space="preserve"> </w:t>
+      </w:r>
+      <w:r>
         <w:t xml:space="preserve">the</w:t>
       </w:r>
       <w:r>
         <w:t xml:space="preserve"> </w:t>
       </w:r>
       <w:r>
-        <w:t xml:space="preserve">Swedish</w:t>
-      </w:r>
-      <w:r>
-        <w:t xml:space="preserve"> </w:t>
-      </w:r>
-      <w:r>
-        <w:t xml:space="preserve">national</w:t>
-      </w:r>
-      <w:r>
-        <w:t xml:space="preserve"> </w:t>
-      </w:r>
-      <w:r>
-        <w:t xml:space="preserve">trauma</w:t>
-      </w:r>
-      <w:r>
-        <w:t xml:space="preserve"> </w:t>
-      </w:r>
-      <w:r>
-        <w:t xml:space="preserve">registry</w:t>
-      </w:r>
-      <w:r>
-        <w:t xml:space="preserve"> </w:t>
-      </w:r>
-      <w:r>
-        <w:t xml:space="preserve">SweTrau</w:t>
-      </w:r>
-      <w:r>
-        <w:t xml:space="preserve"> </w:t>
-      </w:r>
-      <w:r>
-        <w:t xml:space="preserve">were</w:t>
-      </w:r>
-      <w:r>
-        <w:t xml:space="preserve"> </w:t>
-      </w:r>
-      <w:r>
-        <w:t xml:space="preserve">included.</w:t>
-      </w:r>
-      <w:r>
-        <w:t xml:space="preserve"> </w:t>
-      </w:r>
-      <w:r>
-        <w:t xml:space="preserve">Three</w:t>
-      </w:r>
-      <w:r>
-        <w:t xml:space="preserve"> </w:t>
-      </w:r>
-      <w:r>
-        <w:t xml:space="preserve">sets</w:t>
-      </w:r>
-      <w:r>
-        <w:t xml:space="preserve"> </w:t>
-      </w:r>
-      <w:r>
-        <w:t xml:space="preserve">of</w:t>
-      </w:r>
-      <w:r>
-        <w:t xml:space="preserve"> </w:t>
-      </w:r>
-      <w:r>
-        <w:t xml:space="preserve">data</w:t>
-      </w:r>
-      <w:r>
-        <w:t xml:space="preserve"> </w:t>
-      </w:r>
-      <w:r>
-        <w:t xml:space="preserve">were</w:t>
-      </w:r>
-      <w:r>
-        <w:t xml:space="preserve"> </w:t>
-      </w:r>
-      <w:r>
-        <w:t xml:space="preserve">created:</w:t>
-      </w:r>
-      <w:r>
-        <w:t xml:space="preserve"> </w:t>
-      </w:r>
-      <w:r>
-        <w:t xml:space="preserve">High</w:t>
+        <w:t xml:space="preserve">mistriage</w:t>
+      </w:r>
+      <w:r>
+        <w:t xml:space="preserve"> </w:t>
+      </w:r>
+      <w:r>
+        <w:t xml:space="preserve">rate,</w:t>
+      </w:r>
+      <w:r>
+        <w:t xml:space="preserve"> </w:t>
+      </w:r>
+      <w:r>
+        <w:t xml:space="preserve">undertriage</w:t>
+      </w:r>
+      <w:r>
+        <w:t xml:space="preserve"> </w:t>
+      </w:r>
+      <w:r>
+        <w:t xml:space="preserve">rate</w:t>
       </w:r>
       <w:r>
         <w:t xml:space="preserve"> </w:t>
@@ -555,103 +819,25 @@
         <w:t xml:space="preserve"> </w:t>
       </w:r>
       <w:r>
-        <w:t xml:space="preserve">low</w:t>
-      </w:r>
-      <w:r>
-        <w:t xml:space="preserve"> </w:t>
-      </w:r>
-      <w:r>
-        <w:t xml:space="preserve">volume</w:t>
-      </w:r>
-      <w:r>
-        <w:t xml:space="preserve"> </w:t>
-      </w:r>
-      <w:r>
-        <w:t xml:space="preserve">centres,</w:t>
-      </w:r>
-      <w:r>
-        <w:t xml:space="preserve"> </w:t>
-      </w:r>
-      <w:r>
-        <w:t xml:space="preserve">metropolitan</w:t>
-      </w:r>
-      <w:r>
-        <w:t xml:space="preserve"> </w:t>
-      </w:r>
-      <w:r>
-        <w:t xml:space="preserve">and</w:t>
-      </w:r>
-      <w:r>
-        <w:t xml:space="preserve"> </w:t>
-      </w:r>
-      <w:r>
-        <w:t xml:space="preserve">non-metropolitan</w:t>
-      </w:r>
-      <w:r>
-        <w:t xml:space="preserve"> </w:t>
-      </w:r>
-      <w:r>
-        <w:t xml:space="preserve">centres,</w:t>
-      </w:r>
-      <w:r>
-        <w:t xml:space="preserve"> </w:t>
-      </w:r>
-      <w:r>
-        <w:t xml:space="preserve">and</w:t>
-      </w:r>
-      <w:r>
-        <w:t xml:space="preserve"> </w:t>
-      </w:r>
-      <w:r>
-        <w:t xml:space="preserve">multi</w:t>
-      </w:r>
-      <w:r>
-        <w:t xml:space="preserve"> </w:t>
-      </w:r>
-      <w:r>
-        <w:t xml:space="preserve">and</w:t>
-      </w:r>
-      <w:r>
-        <w:t xml:space="preserve"> </w:t>
-      </w:r>
-      <w:r>
-        <w:t xml:space="preserve">single</w:t>
-      </w:r>
-      <w:r>
-        <w:t xml:space="preserve"> </w:t>
-      </w:r>
-      <w:r>
-        <w:t xml:space="preserve">centres.</w:t>
-      </w:r>
-      <w:r>
-        <w:t xml:space="preserve"> </w:t>
-      </w:r>
-      <w:r>
-        <w:t xml:space="preserve">Clinical</w:t>
-      </w:r>
-      <w:r>
-        <w:t xml:space="preserve"> </w:t>
-      </w:r>
-      <w:r>
-        <w:t xml:space="preserve">prediction</w:t>
-      </w:r>
-      <w:r>
-        <w:t xml:space="preserve"> </w:t>
-      </w:r>
-      <w:r>
-        <w:t xml:space="preserve">models</w:t>
-      </w:r>
-      <w:r>
-        <w:t xml:space="preserve"> </w:t>
-      </w:r>
-      <w:r>
-        <w:t xml:space="preserve">were</w:t>
-      </w:r>
-      <w:r>
-        <w:t xml:space="preserve"> </w:t>
-      </w:r>
-      <w:r>
-        <w:t xml:space="preserve">developed</w:t>
+        <w:t xml:space="preserve">overtriage</w:t>
+      </w:r>
+      <w:r>
+        <w:t xml:space="preserve"> </w:t>
+      </w:r>
+      <w:r>
+        <w:t xml:space="preserve">rate.</w:t>
+      </w:r>
+      <w:r>
+        <w:t xml:space="preserve"> </w:t>
+      </w:r>
+      <w:r>
+        <w:t xml:space="preserve">Multiple</w:t>
+      </w:r>
+      <w:r>
+        <w:t xml:space="preserve"> </w:t>
+      </w:r>
+      <w:r>
+        <w:t xml:space="preserve">imputation</w:t>
       </w:r>
       <w:r>
         <w:t xml:space="preserve"> </w:t>
@@ -663,61 +849,49 @@
         <w:t xml:space="preserve"> </w:t>
       </w:r>
       <w:r>
-        <w:t xml:space="preserve">logistic</w:t>
-      </w:r>
-      <w:r>
-        <w:t xml:space="preserve"> </w:t>
-      </w:r>
-      <w:r>
-        <w:t xml:space="preserve">regression</w:t>
-      </w:r>
-      <w:r>
-        <w:t xml:space="preserve"> </w:t>
-      </w:r>
-      <w:r>
-        <w:t xml:space="preserve">in</w:t>
-      </w:r>
-      <w:r>
-        <w:t xml:space="preserve"> </w:t>
-      </w:r>
-      <w:r>
-        <w:t xml:space="preserve">each</w:t>
-      </w:r>
-      <w:r>
-        <w:t xml:space="preserve"> </w:t>
-      </w:r>
-      <w:r>
-        <w:t xml:space="preserve">data</w:t>
-      </w:r>
-      <w:r>
-        <w:t xml:space="preserve"> </w:t>
-      </w:r>
-      <w:r>
-        <w:t xml:space="preserve">set</w:t>
-      </w:r>
-      <w:r>
-        <w:t xml:space="preserve"> </w:t>
-      </w:r>
-      <w:r>
-        <w:t xml:space="preserve">and</w:t>
-      </w:r>
-      <w:r>
-        <w:t xml:space="preserve"> </w:t>
-      </w:r>
-      <w:r>
-        <w:t xml:space="preserve">transferred</w:t>
-      </w:r>
-      <w:r>
-        <w:t xml:space="preserve"> </w:t>
-      </w:r>
-      <w:r>
-        <w:t xml:space="preserve">within</w:t>
-      </w:r>
-      <w:r>
-        <w:t xml:space="preserve"> </w:t>
-      </w:r>
-      <w:r>
-        <w:t xml:space="preserve">sets.</w:t>
+        <w:t xml:space="preserve">chained</w:t>
+      </w:r>
+      <w:r>
+        <w:t xml:space="preserve"> </w:t>
+      </w:r>
+      <w:r>
+        <w:t xml:space="preserve">equations</w:t>
+      </w:r>
+      <w:r>
+        <w:t xml:space="preserve"> </w:t>
+      </w:r>
+      <w:r>
+        <w:t xml:space="preserve">was</w:t>
+      </w:r>
+      <w:r>
+        <w:t xml:space="preserve"> </w:t>
+      </w:r>
+      <w:r>
+        <w:t xml:space="preserve">used</w:t>
+      </w:r>
+      <w:r>
+        <w:t xml:space="preserve"> </w:t>
+      </w:r>
+      <w:r>
+        <w:t xml:space="preserve">to</w:t>
+      </w:r>
+      <w:r>
+        <w:t xml:space="preserve"> </w:t>
+      </w:r>
+      <w:r>
+        <w:t xml:space="preserve">handle</w:t>
+      </w:r>
+      <w:r>
+        <w:t xml:space="preserve"> </w:t>
+      </w:r>
+      <w:r>
+        <w:t xml:space="preserve">missing</w:t>
+      </w:r>
+      <w:r>
+        <w:t xml:space="preserve"> </w:t>
+      </w:r>
+      <w:r>
+        <w:t xml:space="preserve">data.</w:t>
       </w:r>
       <w:r>
         <w:t xml:space="preserve"> </w:t>
@@ -741,168 +915,6 @@
         <w:t xml:space="preserve"> </w:t>
       </w:r>
       <w:r>
-        <w:t xml:space="preserve">evaluated</w:t>
-      </w:r>
-      <w:r>
-        <w:t xml:space="preserve"> </w:t>
-      </w:r>
-      <w:r>
-        <w:t xml:space="preserve">in</w:t>
-      </w:r>
-      <w:r>
-        <w:t xml:space="preserve"> </w:t>
-      </w:r>
-      <w:r>
-        <w:t xml:space="preserve">all</w:t>
-      </w:r>
-      <w:r>
-        <w:t xml:space="preserve"> </w:t>
-      </w:r>
-      <w:r>
-        <w:t xml:space="preserve">data</w:t>
-      </w:r>
-      <w:r>
-        <w:t xml:space="preserve"> </w:t>
-      </w:r>
-      <w:r>
-        <w:t xml:space="preserve">sets</w:t>
-      </w:r>
-      <w:r>
-        <w:t xml:space="preserve"> </w:t>
-      </w:r>
-      <w:r>
-        <w:t xml:space="preserve">using</w:t>
-      </w:r>
-      <w:r>
-        <w:t xml:space="preserve"> </w:t>
-      </w:r>
-      <w:r>
-        <w:t xml:space="preserve">mistriage</w:t>
-      </w:r>
-      <w:r>
-        <w:t xml:space="preserve"> </w:t>
-      </w:r>
-      <w:r>
-        <w:t xml:space="preserve">rate,</w:t>
-      </w:r>
-      <w:r>
-        <w:t xml:space="preserve"> </w:t>
-      </w:r>
-      <w:r>
-        <w:t xml:space="preserve">undertriage</w:t>
-      </w:r>
-      <w:r>
-        <w:t xml:space="preserve"> </w:t>
-      </w:r>
-      <w:r>
-        <w:t xml:space="preserve">rate</w:t>
-      </w:r>
-      <w:r>
-        <w:t xml:space="preserve"> </w:t>
-      </w:r>
-      <w:r>
-        <w:t xml:space="preserve">and</w:t>
-      </w:r>
-      <w:r>
-        <w:t xml:space="preserve"> </w:t>
-      </w:r>
-      <w:r>
-        <w:t xml:space="preserve">overtriage</w:t>
-      </w:r>
-      <w:r>
-        <w:t xml:space="preserve"> </w:t>
-      </w:r>
-      <w:r>
-        <w:t xml:space="preserve">rate.</w:t>
-      </w:r>
-      <w:r>
-        <w:t xml:space="preserve"> </w:t>
-      </w:r>
-      <w:r>
-        <w:t xml:space="preserve">Multiple</w:t>
-      </w:r>
-      <w:r>
-        <w:t xml:space="preserve"> </w:t>
-      </w:r>
-      <w:r>
-        <w:t xml:space="preserve">imputation</w:t>
-      </w:r>
-      <w:r>
-        <w:t xml:space="preserve"> </w:t>
-      </w:r>
-      <w:r>
-        <w:t xml:space="preserve">using</w:t>
-      </w:r>
-      <w:r>
-        <w:t xml:space="preserve"> </w:t>
-      </w:r>
-      <w:r>
-        <w:t xml:space="preserve">chained</w:t>
-      </w:r>
-      <w:r>
-        <w:t xml:space="preserve"> </w:t>
-      </w:r>
-      <w:r>
-        <w:t xml:space="preserve">equation</w:t>
-      </w:r>
-      <w:r>
-        <w:t xml:space="preserve"> </w:t>
-      </w:r>
-      <w:r>
-        <w:t xml:space="preserve">was</w:t>
-      </w:r>
-      <w:r>
-        <w:t xml:space="preserve"> </w:t>
-      </w:r>
-      <w:r>
-        <w:t xml:space="preserve">used</w:t>
-      </w:r>
-      <w:r>
-        <w:t xml:space="preserve"> </w:t>
-      </w:r>
-      <w:r>
-        <w:t xml:space="preserve">to</w:t>
-      </w:r>
-      <w:r>
-        <w:t xml:space="preserve"> </w:t>
-      </w:r>
-      <w:r>
-        <w:t xml:space="preserve">handle</w:t>
-      </w:r>
-      <w:r>
-        <w:t xml:space="preserve"> </w:t>
-      </w:r>
-      <w:r>
-        <w:t xml:space="preserve">missing</w:t>
-      </w:r>
-      <w:r>
-        <w:t xml:space="preserve"> </w:t>
-      </w:r>
-      <w:r>
-        <w:t xml:space="preserve">data.</w:t>
-      </w:r>
-      <w:r>
-        <w:t xml:space="preserve"> </w:t>
-      </w:r>
-      <w:r>
-        <w:t xml:space="preserve">Model</w:t>
-      </w:r>
-      <w:r>
-        <w:t xml:space="preserve"> </w:t>
-      </w:r>
-      <w:r>
-        <w:t xml:space="preserve">performance</w:t>
-      </w:r>
-      <w:r>
-        <w:t xml:space="preserve"> </w:t>
-      </w:r>
-      <w:r>
-        <w:t xml:space="preserve">was</w:t>
-      </w:r>
-      <w:r>
-        <w:t xml:space="preserve"> </w:t>
-      </w:r>
-      <w:r>
         <w:t xml:space="preserve">reported</w:t>
       </w:r>
       <w:r>
@@ -922,6 +934,12 @@
       </w:r>
       <w:r>
         <w:t xml:space="preserve">with</w:t>
+      </w:r>
+      <w:r>
+        <w:t xml:space="preserve"> </w:t>
+      </w:r>
+      <w:r>
+        <w:t xml:space="preserve">the</w:t>
       </w:r>
       <w:r>
         <w:t xml:space="preserve"> </w:t>
@@ -980,6 +998,24 @@
         <w:t xml:space="preserve"> </w:t>
       </w:r>
       <w:r>
+        <w:t xml:space="preserve">A</w:t>
+      </w:r>
+      <w:r>
+        <w:t xml:space="preserve"> </w:t>
+      </w:r>
+      <w:r>
+        <w:t xml:space="preserve">total</w:t>
+      </w:r>
+      <w:r>
+        <w:t xml:space="preserve"> </w:t>
+      </w:r>
+      <w:r>
+        <w:t xml:space="preserve">of</w:t>
+      </w:r>
+      <w:r>
+        <w:t xml:space="preserve"> </w:t>
+      </w:r>
+      <w:r>
         <w:t xml:space="preserve">27043</w:t>
       </w:r>
       <w:r>
@@ -1004,7 +1040,13 @@
         <w:t xml:space="preserve"> </w:t>
       </w:r>
       <w:r>
-        <w:t xml:space="preserve">Model</w:t>
+        <w:t xml:space="preserve">The</w:t>
+      </w:r>
+      <w:r>
+        <w:t xml:space="preserve"> </w:t>
+      </w:r>
+      <w:r>
+        <w:t xml:space="preserve">model</w:t>
       </w:r>
       <w:r>
         <w:t xml:space="preserve"> </w:t>
@@ -1100,6 +1142,12 @@
         <w:t xml:space="preserve"> </w:t>
       </w:r>
       <w:r>
+        <w:t xml:space="preserve">the</w:t>
+      </w:r>
+      <w:r>
+        <w:t xml:space="preserve"> </w:t>
+      </w:r>
+      <w:r>
         <w:t xml:space="preserve">transferred</w:t>
       </w:r>
       <w:r>
@@ -1244,6 +1292,12 @@
         <w:t xml:space="preserve"> </w:t>
       </w:r>
       <w:r>
+        <w:t xml:space="preserve">the</w:t>
+      </w:r>
+      <w:r>
+        <w:t xml:space="preserve"> </w:t>
+      </w:r>
+      <w:r>
         <w:t xml:space="preserve">receiving</w:t>
       </w:r>
       <w:r>
@@ -1280,7 +1334,7 @@
         <w:t xml:space="preserve"> </w:t>
       </w:r>
       <w:r>
-        <w:t xml:space="preserve">subtantial</w:t>
+        <w:t xml:space="preserve">substantial</w:t>
       </w:r>
       <w:r>
         <w:t xml:space="preserve"> </w:t>
@@ -1310,7 +1364,13 @@
         <w:t xml:space="preserve"> </w:t>
       </w:r>
       <w:r>
-        <w:t xml:space="preserve">Worst</w:t>
+        <w:t xml:space="preserve">The</w:t>
+      </w:r>
+      <w:r>
+        <w:t xml:space="preserve"> </w:t>
+      </w:r>
+      <w:r>
+        <w:t xml:space="preserve">worst</w:t>
       </w:r>
       <w:r>
         <w:t xml:space="preserve"> </w:t>
@@ -1358,13 +1418,13 @@
         <w:t xml:space="preserve"> </w:t>
       </w:r>
       <w:r>
-        <w:t xml:space="preserve">metropolitan</w:t>
-      </w:r>
-      <w:r>
-        <w:t xml:space="preserve"> </w:t>
-      </w:r>
-      <w:r>
-        <w:t xml:space="preserve">sample</w:t>
+        <w:t xml:space="preserve">Metropolitan</w:t>
+      </w:r>
+      <w:r>
+        <w:t xml:space="preserve"> </w:t>
+      </w:r>
+      <w:r>
+        <w:t xml:space="preserve">sample,</w:t>
       </w:r>
       <w:r>
         <w:t xml:space="preserve"> </w:t>
@@ -1447,7 +1507,7 @@
         <w:t xml:space="preserve"> </w:t>
       </w:r>
       <w:r>
-        <w:t xml:space="preserve">samples</w:t>
+        <w:t xml:space="preserve">samples,</w:t>
       </w:r>
       <w:r>
         <w:t xml:space="preserve"> </w:t>
@@ -1531,7 +1591,7 @@
         <w:t xml:space="preserve"> </w:t>
       </w:r>
       <w:r>
-        <w:t xml:space="preserve">metropolitan</w:t>
+        <w:t xml:space="preserve">Metropolitan</w:t>
       </w:r>
       <w:r>
         <w:t xml:space="preserve"> </w:t>
@@ -1591,7 +1651,7 @@
         <w:t xml:space="preserve"> </w:t>
       </w:r>
       <w:r>
-        <w:t xml:space="preserve">lead</w:t>
+        <w:t xml:space="preserve">led</w:t>
       </w:r>
       <w:r>
         <w:t xml:space="preserve"> </w:t>
@@ -1744,7 +1804,7 @@
         <w:t xml:space="preserve"> </w:t>
       </w:r>
       <w:r>
-        <w:t xml:space="preserve">results in approximately 458.5 million cases anually across the globe</w:t>
+        <w:t xml:space="preserve">accounts for approximately 458.5 million cases annually across the globe</w:t>
       </w:r>
       <w:r>
         <w:t xml:space="preserve"> </w:t>
@@ -1753,9 +1813,6 @@
         <w:t xml:space="preserve">[2]</w:t>
       </w:r>
       <w:r>
-        <w:t xml:space="preserve">,</w:t>
-      </w:r>
-      <w:r>
         <w:t xml:space="preserve"> </w:t>
       </w:r>
       <w:r>
@@ -1768,7 +1825,7 @@
         <w:t xml:space="preserve">[3, 4]</w:t>
       </w:r>
       <w:r>
-        <w:t xml:space="preserve">. Each year, 9% of the world’s</w:t>
+        <w:t xml:space="preserve">. Each year, 9% of global</w:t>
       </w:r>
       <w:r>
         <w:t xml:space="preserve"> </w:t>
@@ -1780,7 +1837,7 @@
         <w:t xml:space="preserve"> </w:t>
       </w:r>
       <w:r>
-        <w:t xml:space="preserve">suicide, and homicide. Predictions indicate the incidence of these causes is</w:t>
+        <w:t xml:space="preserve">suicide, and homicide. Predictions indicate that the incidence of these causes is</w:t>
       </w:r>
       <w:r>
         <w:t xml:space="preserve"> </w:t>
@@ -1803,7 +1860,7 @@
         <w:pStyle w:val="Brdtext"/>
       </w:pPr>
       <w:r>
-        <w:t xml:space="preserve">In a typical, high-resource setting, the initial management of trauma is</w:t>
+        <w:t xml:space="preserve">In a typical high-resource setting, the initial management of trauma is</w:t>
       </w:r>
       <w:r>
         <w:t xml:space="preserve"> </w:t>
@@ -1839,7 +1896,7 @@
         <w:t xml:space="preserve"> </w:t>
       </w:r>
       <w:r>
-        <w:t xml:space="preserve">and dictate if a full</w:t>
+        <w:t xml:space="preserve">and dictate whether a full</w:t>
       </w:r>
       <w:r>
         <w:t xml:space="preserve"> </w:t>
@@ -1868,7 +1925,7 @@
         <w:t xml:space="preserve"> </w:t>
       </w:r>
       <w:r>
-        <w:t xml:space="preserve">on clinical prediction models. Models differ in quality and characteristics, but</w:t>
+        <w:t xml:space="preserve">on clinical prediction models. Models differ in quality and characteristics but</w:t>
       </w:r>
       <w:r>
         <w:t xml:space="preserve"> </w:t>
@@ -1889,13 +1946,13 @@
         <w:t xml:space="preserve"> </w:t>
       </w:r>
       <w:r>
-        <w:t xml:space="preserve">in a single, standardized context, such as a major trauma centre but are then</w:t>
-      </w:r>
-      <w:r>
-        <w:t xml:space="preserve"> </w:t>
-      </w:r>
-      <w:r>
-        <w:t xml:space="preserve">implemented in different context, such as non-trauma centres.</w:t>
+        <w:t xml:space="preserve">in a single, standardized context, such as a major trauma centre, but are then</w:t>
+      </w:r>
+      <w:r>
+        <w:t xml:space="preserve"> </w:t>
+      </w:r>
+      <w:r>
+        <w:t xml:space="preserve">implemented in different contexts, such as non-trauma centres.</w:t>
       </w:r>
     </w:p>
     <w:p>
@@ -1956,31 +2013,31 @@
         <w:t xml:space="preserve"> </w:t>
       </w:r>
       <w:r>
-        <w:t xml:space="preserve">the classification of severity as minor or major trauma. Mistriage can be</w:t>
-      </w:r>
-      <w:r>
-        <w:t xml:space="preserve"> </w:t>
-      </w:r>
-      <w:r>
-        <w:t xml:space="preserve">subdivided into overtriage, the incorrect classification of a patient with minor</w:t>
-      </w:r>
-      <w:r>
-        <w:t xml:space="preserve"> </w:t>
-      </w:r>
-      <w:r>
-        <w:t xml:space="preserve">trauma as major trauma, or undertriage, the incorrect classification of a patient</w:t>
-      </w:r>
-      <w:r>
-        <w:t xml:space="preserve"> </w:t>
-      </w:r>
-      <w:r>
-        <w:t xml:space="preserve">with major trauma as minor trauma. Mistriage can ultimatly lead to decreased patient</w:t>
-      </w:r>
-      <w:r>
-        <w:t xml:space="preserve"> </w:t>
-      </w:r>
-      <w:r>
-        <w:t xml:space="preserve">survival, and is also detrimental to patient care and distribution of resources</w:t>
+        <w:t xml:space="preserve">the classification of trauma severity as minor or major. Mistriage can be</w:t>
+      </w:r>
+      <w:r>
+        <w:t xml:space="preserve"> </w:t>
+      </w:r>
+      <w:r>
+        <w:t xml:space="preserve">subdivided into overtriage, which is the incorrect classification of a patient with minor</w:t>
+      </w:r>
+      <w:r>
+        <w:t xml:space="preserve"> </w:t>
+      </w:r>
+      <w:r>
+        <w:t xml:space="preserve">trauma as one with major trauma, or undertriage, which is the incorrect classification of a patient</w:t>
+      </w:r>
+      <w:r>
+        <w:t xml:space="preserve"> </w:t>
+      </w:r>
+      <w:r>
+        <w:t xml:space="preserve">with major trauma as one with minor trauma. Mistriage can ultimately lead to decreased patient</w:t>
+      </w:r>
+      <w:r>
+        <w:t xml:space="preserve"> </w:t>
+      </w:r>
+      <w:r>
+        <w:t xml:space="preserve">survival and is also detrimental to patient care and the distribution of resources</w:t>
       </w:r>
       <w:r>
         <w:t xml:space="preserve"> </w:t>
@@ -2009,7 +2066,7 @@
         <w:t xml:space="preserve"> </w:t>
       </w:r>
       <w:r>
-        <w:t xml:space="preserve">substantial knowledge gaps. The aim of this study is to assess how transfers</w:t>
+        <w:t xml:space="preserve">substantial knowledge gaps. The aim of this study was to assess how transfers</w:t>
       </w:r>
       <w:r>
         <w:t xml:space="preserve"> </w:t>
@@ -2055,13 +2112,13 @@
         <w:t xml:space="preserve"> </w:t>
       </w:r>
       <w:r>
-        <w:t xml:space="preserve">trauma register called SweTrau. SweTrau data was used to create</w:t>
-      </w:r>
-      <w:r>
-        <w:t xml:space="preserve"> </w:t>
-      </w:r>
-      <w:r>
-        <w:t xml:space="preserve">clinical prediction models, which were transferred between different care contexts to</w:t>
+        <w:t xml:space="preserve">trauma registry called SweTrau. SweTrau data were used to create</w:t>
+      </w:r>
+      <w:r>
+        <w:t xml:space="preserve"> </w:t>
+      </w:r>
+      <w:r>
+        <w:t xml:space="preserve">clinical prediction models, which were then transferred between different care contexts to</w:t>
       </w:r>
       <w:r>
         <w:t xml:space="preserve"> </w:t>
@@ -2118,7 +2175,7 @@
         <w:t xml:space="preserve"> </w:t>
       </w:r>
       <w:r>
-        <w:t xml:space="preserve">of work days comparable to those lost from cardiovascular and malignant diseases</w:t>
+        <w:t xml:space="preserve">of days at work comparable to those lost from cardiovascular and malignant diseases</w:t>
       </w:r>
       <w:r>
         <w:t xml:space="preserve"> </w:t>
@@ -2165,7 +2222,7 @@
         <w:t xml:space="preserve"> </w:t>
       </w:r>
       <w:r>
-        <w:t xml:space="preserve">stabilization. Once stabilized, they may then be transported to hospitals with</w:t>
+        <w:t xml:space="preserve">stabilization. Once stabilized, they may then be transported to a hospital with</w:t>
       </w:r>
       <w:r>
         <w:t xml:space="preserve"> </w:t>
@@ -2186,13 +2243,13 @@
         <w:t xml:space="preserve"> </w:t>
       </w:r>
       <w:r>
-        <w:t xml:space="preserve">form of system to categorize the level of trauma, usually</w:t>
-      </w:r>
-      <w:r>
-        <w:t xml:space="preserve"> </w:t>
-      </w:r>
-      <w:r>
-        <w:t xml:space="preserve">based on patient vital signs and injury mechanism, as reported by the EMS, or as</w:t>
+        <w:t xml:space="preserve">system to categorize the level of trauma, usually</w:t>
+      </w:r>
+      <w:r>
+        <w:t xml:space="preserve"> </w:t>
+      </w:r>
+      <w:r>
+        <w:t xml:space="preserve">based on patient vital signs and the mechanism of injury, as reported by the EMS or as</w:t>
       </w:r>
       <w:r>
         <w:t xml:space="preserve"> </w:t>
@@ -2221,7 +2278,7 @@
         <w:t xml:space="preserve"> </w:t>
       </w:r>
       <w:r>
-        <w:t xml:space="preserve">Currently, the registry includes 55 000 cases, and its use is encouraged in</w:t>
+        <w:t xml:space="preserve">Currently, the registry includes 55 000 cases, and its use is encouraged for</w:t>
       </w:r>
       <w:r>
         <w:t xml:space="preserve"> </w:t>
@@ -2254,19 +2311,19 @@
         <w:pStyle w:val="FirstParagraph"/>
       </w:pPr>
       <w:r>
-        <w:t xml:space="preserve">The eligibility criteria were adult patients aged 15 years or above registered in SweTrau</w:t>
-      </w:r>
-      <w:r>
-        <w:t xml:space="preserve"> </w:t>
-      </w:r>
-      <w:r>
-        <w:t xml:space="preserve">between 2011 and 2016. The study aimed to assess adult trauma and not</w:t>
-      </w:r>
-      <w:r>
-        <w:t xml:space="preserve"> </w:t>
-      </w:r>
-      <w:r>
-        <w:t xml:space="preserve">paediatric trauma which differs in physiology, triage and initial care</w:t>
+        <w:t xml:space="preserve">The eligibility criteria were adult patients aged 15 years or above registered</w:t>
+      </w:r>
+      <w:r>
+        <w:t xml:space="preserve"> </w:t>
+      </w:r>
+      <w:r>
+        <w:t xml:space="preserve">in SweTrau between 2011 and 2016. The study aimed to assess adult trauma and not</w:t>
+      </w:r>
+      <w:r>
+        <w:t xml:space="preserve"> </w:t>
+      </w:r>
+      <w:r>
+        <w:t xml:space="preserve">paediatric trauma, which differs in physiology, triage and initial care</w:t>
       </w:r>
       <w:r>
         <w:t xml:space="preserve"> </w:t>
@@ -2275,7 +2332,13 @@
         <w:t xml:space="preserve">[15]</w:t>
       </w:r>
       <w:r>
-        <w:t xml:space="preserve">. The Swedish guidelines for trauma activation define children as age &lt;15</w:t>
+        <w:t xml:space="preserve">. The Swedish guidelines for trauma activation define children as</w:t>
+      </w:r>
+      <w:r>
+        <w:t xml:space="preserve"> </w:t>
+      </w:r>
+      <w:r>
+        <w:t xml:space="preserve">individuals aged &lt;15 years</w:t>
       </w:r>
       <w:r>
         <w:t xml:space="preserve"> </w:t>
@@ -2312,7 +2375,7 @@
         <w:pStyle w:val="FirstParagraph"/>
       </w:pPr>
       <w:r>
-        <w:t xml:space="preserve">To describe the patient cohort we reported age, sex, Injury Severity Score (ISS)</w:t>
+        <w:t xml:space="preserve">To describe the patient cohort, we reported age, sex, Injury Severity Score (ISS)</w:t>
       </w:r>
       <w:r>
         <w:t xml:space="preserve"> </w:t>
@@ -2336,31 +2399,31 @@
         <w:pStyle w:val="FirstParagraph"/>
       </w:pPr>
       <w:r>
-        <w:t xml:space="preserve">The clinical prediction models used the predictors systolic blood pressure</w:t>
-      </w:r>
-      <w:r>
-        <w:t xml:space="preserve"> </w:t>
-      </w:r>
-      <w:r>
-        <w:t xml:space="preserve">(SBP), respiratory rate (RR) and Glasgow coma scale (GCS), all on arrival to</w:t>
-      </w:r>
-      <w:r>
-        <w:t xml:space="preserve"> </w:t>
-      </w:r>
-      <w:r>
-        <w:t xml:space="preserve">hospital. The rationale for these three predictors is that they are</w:t>
-      </w:r>
-      <w:r>
-        <w:t xml:space="preserve"> </w:t>
-      </w:r>
-      <w:r>
-        <w:t xml:space="preserve">part of multiple established clinical prediction models for early trauma care, such</w:t>
-      </w:r>
-      <w:r>
-        <w:t xml:space="preserve"> </w:t>
-      </w:r>
-      <w:r>
-        <w:t xml:space="preserve">as the Revised Trauma Score</w:t>
+        <w:t xml:space="preserve">The clinical prediction models used the following predictors on arrival</w:t>
+      </w:r>
+      <w:r>
+        <w:t xml:space="preserve"> </w:t>
+      </w:r>
+      <w:r>
+        <w:t xml:space="preserve">at the hospital: systolic blood pressure (SBP), respiratory rate (RR) and</w:t>
+      </w:r>
+      <w:r>
+        <w:t xml:space="preserve"> </w:t>
+      </w:r>
+      <w:r>
+        <w:t xml:space="preserve">Glasgow coma scale (GCS). The rationale for using these three predictors</w:t>
+      </w:r>
+      <w:r>
+        <w:t xml:space="preserve"> </w:t>
+      </w:r>
+      <w:r>
+        <w:t xml:space="preserve">is that they are part of multiple established clinical prediction models</w:t>
+      </w:r>
+      <w:r>
+        <w:t xml:space="preserve"> </w:t>
+      </w:r>
+      <w:r>
+        <w:t xml:space="preserve">for early trauma care, such as the Revised Trauma Score</w:t>
       </w:r>
       <w:r>
         <w:t xml:space="preserve"> </w:t>
@@ -2387,7 +2450,7 @@
         <w:pStyle w:val="FirstParagraph"/>
       </w:pPr>
       <w:r>
-        <w:t xml:space="preserve">The outcome used to develop the clinical prediction models was all cause</w:t>
+        <w:t xml:space="preserve">The outcome used to develop the clinical prediction models was all-cause</w:t>
       </w:r>
       <w:r>
         <w:t xml:space="preserve"> </w:t>
@@ -2417,7 +2480,7 @@
         <w:t xml:space="preserve"> </w:t>
       </w:r>
       <w:r>
-        <w:t xml:space="preserve">trauma, and hence patients with ISS ≤ 15 were considered minor trauma</w:t>
+        <w:t xml:space="preserve">trauma, and hence, patients with ISS ≤ 15 were considered to have minor trauma</w:t>
       </w:r>
       <w:r>
         <w:t xml:space="preserve"> </w:t>
@@ -2432,31 +2495,31 @@
         <w:t xml:space="preserve"> </w:t>
       </w:r>
       <w:r>
-        <w:t xml:space="preserve">classified a patient with ISS ≤ 15 as major trauma, and undertriage as the event</w:t>
-      </w:r>
-      <w:r>
-        <w:t xml:space="preserve"> </w:t>
-      </w:r>
-      <w:r>
-        <w:t xml:space="preserve">when a clinical prediction model classified a patient with ISS &gt; 15 as minor</w:t>
-      </w:r>
-      <w:r>
-        <w:t xml:space="preserve"> </w:t>
-      </w:r>
-      <w:r>
-        <w:t xml:space="preserve">trauma. Overtriage rate was defined as the number of overtriaged patients</w:t>
-      </w:r>
-      <w:r>
-        <w:t xml:space="preserve"> </w:t>
-      </w:r>
-      <w:r>
-        <w:t xml:space="preserve">divided by all patients. Undertriage rate was defined as the number of</w:t>
-      </w:r>
-      <w:r>
-        <w:t xml:space="preserve"> </w:t>
-      </w:r>
-      <w:r>
-        <w:t xml:space="preserve">undertriaged patients divided by all patients. Mistriage rate was defined as the</w:t>
+        <w:t xml:space="preserve">classified a patient with ISS ≤ 15 as having major trauma, and undertriage was defined as the event</w:t>
+      </w:r>
+      <w:r>
+        <w:t xml:space="preserve"> </w:t>
+      </w:r>
+      <w:r>
+        <w:t xml:space="preserve">when a clinical prediction model classified a patient with ISS &gt; 15 as having minor</w:t>
+      </w:r>
+      <w:r>
+        <w:t xml:space="preserve"> </w:t>
+      </w:r>
+      <w:r>
+        <w:t xml:space="preserve">trauma. The overtriage rate was defined as the number of overtriaged patients</w:t>
+      </w:r>
+      <w:r>
+        <w:t xml:space="preserve"> </w:t>
+      </w:r>
+      <w:r>
+        <w:t xml:space="preserve">divided by the total number of patients. The undertriage rate was defined as the number of</w:t>
+      </w:r>
+      <w:r>
+        <w:t xml:space="preserve"> </w:t>
+      </w:r>
+      <w:r>
+        <w:t xml:space="preserve">undertriaged patients divided by the total number of patients. The mistriage rate was defined as the</w:t>
       </w:r>
       <w:r>
         <w:t xml:space="preserve"> </w:t>
@@ -2486,7 +2549,7 @@
         <w:t xml:space="preserve"> </w:t>
       </w:r>
       <w:r>
-        <w:t xml:space="preserve">outlined above were all obtained from SweTrau. The method of measurement for the</w:t>
+        <w:t xml:space="preserve">outlined above were all obtained from SweTrau. The method of measurement of the</w:t>
       </w:r>
       <w:r>
         <w:t xml:space="preserve"> </w:t>
@@ -2516,7 +2579,7 @@
         <w:t xml:space="preserve"> </w:t>
       </w:r>
       <w:r>
-        <w:t xml:space="preserve">hospital. NISS and ISS are calculated by hospital personnel</w:t>
+        <w:t xml:space="preserve">hospital. The NISS and ISS are calculated by hospital personnel</w:t>
       </w:r>
       <w:r>
         <w:t xml:space="preserve"> </w:t>
@@ -2546,13 +2609,13 @@
         <w:t xml:space="preserve"> </w:t>
       </w:r>
       <w:r>
-        <w:t xml:space="preserve">analysis plan and statistical analysis code was finalised using simulated</w:t>
-      </w:r>
-      <w:r>
-        <w:t xml:space="preserve"> </w:t>
-      </w:r>
-      <w:r>
-        <w:t xml:space="preserve">data. These efforts were taken to avoid confirmation bias. The analysis plan was</w:t>
+        <w:t xml:space="preserve">analysis plan and statistical analysis code were finalised using simulated</w:t>
+      </w:r>
+      <w:r>
+        <w:t xml:space="preserve"> </w:t>
+      </w:r>
+      <w:r>
+        <w:t xml:space="preserve">data. These efforts were made to avoid confirmation bias. The analysis plan was</w:t>
       </w:r>
       <w:r>
         <w:t xml:space="preserve"> </w:t>
@@ -2564,7 +2627,7 @@
         <w:t xml:space="preserve"> </w:t>
       </w:r>
       <w:r>
-        <w:t xml:space="preserve">Neither the outcome nor variables were blinded when during analysis, which</w:t>
+        <w:t xml:space="preserve">Neither the outcome nor variables were blinded during analysis, which</w:t>
       </w:r>
       <w:r>
         <w:t xml:space="preserve"> </w:t>
@@ -2588,19 +2651,19 @@
         <w:pStyle w:val="FirstParagraph"/>
       </w:pPr>
       <w:r>
-        <w:t xml:space="preserve">All patients matching eligibility criteria were included. Four data sets were</w:t>
-      </w:r>
-      <w:r>
-        <w:t xml:space="preserve"> </w:t>
-      </w:r>
-      <w:r>
-        <w:t xml:space="preserve">used to study the transfer of clinical prediction models, each data set</w:t>
-      </w:r>
-      <w:r>
-        <w:t xml:space="preserve"> </w:t>
-      </w:r>
-      <w:r>
-        <w:t xml:space="preserve">representing a different care context. The data sets, and sample size considerations</w:t>
+        <w:t xml:space="preserve">All patients matching the eligibility criteria were included. Four data sets were</w:t>
+      </w:r>
+      <w:r>
+        <w:t xml:space="preserve"> </w:t>
+      </w:r>
+      <w:r>
+        <w:t xml:space="preserve">used to study the transfer of clinical prediction models, with each data set</w:t>
+      </w:r>
+      <w:r>
+        <w:t xml:space="preserve"> </w:t>
+      </w:r>
+      <w:r>
+        <w:t xml:space="preserve">representing a different care context. The data sets and sample size considerations</w:t>
       </w:r>
       <w:r>
         <w:t xml:space="preserve"> </w:t>
@@ -2642,7 +2705,7 @@
         <w:t xml:space="preserve"> </w:t>
       </w:r>
       <w:r>
-        <w:t xml:space="preserve">were presented as continuous. ISS was presented as dichotomous using ISS &gt; 15 as the cutoff.</w:t>
+        <w:t xml:space="preserve">were presented as continuous. ISS was presented as dichotomous, using ISS &gt; 15 as the cutoff.</w:t>
       </w:r>
     </w:p>
     <w:p>
@@ -2682,16 +2745,16 @@
         <w:t xml:space="preserve"> </w:t>
       </w:r>
       <w:r>
-        <w:t xml:space="preserve">into samples:</w:t>
+        <w:t xml:space="preserve">into samples as follows:</w:t>
       </w:r>
     </w:p>
     <w:p>
       <w:pPr>
         <w:pStyle w:val="Rubrik3"/>
       </w:pPr>
-      <w:bookmarkStart w:id="36" w:name="data-set-1-high-and-low-volume-centres"/>
-      <w:r>
-        <w:t xml:space="preserve">Data set 1: High and low volume centres</w:t>
+      <w:bookmarkStart w:id="36" w:name="data-set-1-high--and-low-volume-centres"/>
+      <w:r>
+        <w:t xml:space="preserve">Data set 1: High- and low-volume centres</w:t>
       </w:r>
       <w:bookmarkEnd w:id="36"/>
     </w:p>
@@ -2700,19 +2763,19 @@
         <w:pStyle w:val="FirstParagraph"/>
       </w:pPr>
       <w:r>
-        <w:t xml:space="preserve">Two samples were derived from the SweTrau cohort, based on the number of patients.</w:t>
-      </w:r>
-      <w:r>
-        <w:t xml:space="preserve"> </w:t>
-      </w:r>
-      <w:r>
-        <w:t xml:space="preserve">High volume centres were those within the top quartile of number of patients received.</w:t>
-      </w:r>
-      <w:r>
-        <w:t xml:space="preserve"> </w:t>
-      </w:r>
-      <w:r>
-        <w:t xml:space="preserve">The rest were low volume centres.</w:t>
+        <w:t xml:space="preserve">Two samples were derived from the SweTrau cohort based on the number of patients.</w:t>
+      </w:r>
+      <w:r>
+        <w:t xml:space="preserve"> </w:t>
+      </w:r>
+      <w:r>
+        <w:t xml:space="preserve">High-volume centres were those within the top quartile in terms of the number of</w:t>
+      </w:r>
+      <w:r>
+        <w:t xml:space="preserve"> </w:t>
+      </w:r>
+      <w:r>
+        <w:t xml:space="preserve">patients received. The rest were low-volume centres.</w:t>
       </w:r>
     </w:p>
     <w:p>
@@ -2742,16 +2805,16 @@
         <w:t xml:space="preserve"> </w:t>
       </w:r>
       <w:r>
-        <w:t xml:space="preserve">statistics Sweden, and a second sample of patients from non-metropolitan areas.</w:t>
+        <w:t xml:space="preserve">Swedish statistics, and a second sample consisting of patients from non-metropolitan areas.</w:t>
       </w:r>
     </w:p>
     <w:p>
       <w:pPr>
         <w:pStyle w:val="Rubrik3"/>
       </w:pPr>
-      <w:bookmarkStart w:id="38" w:name="data-set-3-multi--and-single-centre-data"/>
-      <w:r>
-        <w:t xml:space="preserve">Data set 3: Multi- and single centre data</w:t>
+      <w:bookmarkStart w:id="38" w:name="data-set-3-multiple-and-single-centre-data"/>
+      <w:r>
+        <w:t xml:space="preserve">Data set 3: Multiple and single centre data</w:t>
       </w:r>
       <w:bookmarkEnd w:id="38"/>
     </w:p>
@@ -2766,7 +2829,7 @@
         <w:t xml:space="preserve"> </w:t>
       </w:r>
       <w:r>
-        <w:t xml:space="preserve">sample size to develop and validate a model was its own sample. The multicentre</w:t>
+        <w:t xml:space="preserve">sample sizes to develop and validate a model was its own sample. The multiple centres</w:t>
       </w:r>
       <w:r>
         <w:t xml:space="preserve"> </w:t>
@@ -2786,7 +2849,7 @@
         <w:t xml:space="preserve"> </w:t>
       </w:r>
       <w:r>
-        <w:t xml:space="preserve">had a large enough sample size to develop and validate a model. However, this</w:t>
+        <w:t xml:space="preserve">had large enough sample size to develop and validate a model. However, this</w:t>
       </w:r>
       <w:r>
         <w:t xml:space="preserve"> </w:t>
@@ -2798,7 +2861,7 @@
         <w:t xml:space="preserve"> </w:t>
       </w:r>
       <w:r>
-        <w:t xml:space="preserve">with a large enough sample size.</w:t>
+        <w:t xml:space="preserve">with a sufficiently large sample size.</w:t>
       </w:r>
     </w:p>
     <w:p>
@@ -2828,7 +2891,7 @@
         <w:t xml:space="preserve"> </w:t>
       </w:r>
       <w:r>
-        <w:t xml:space="preserve">subsample was the development sample, and the later subsample the validation</w:t>
+        <w:t xml:space="preserve">subsample was the development sample, and the later subsample was the validation</w:t>
       </w:r>
       <w:r>
         <w:t xml:space="preserve"> </w:t>
@@ -2840,13 +2903,13 @@
         <w:t xml:space="preserve"> </w:t>
       </w:r>
       <w:r>
-        <w:t xml:space="preserve">died within 30 days of the trauma) and all non-events (non-events being patient</w:t>
-      </w:r>
-      <w:r>
-        <w:t xml:space="preserve"> </w:t>
-      </w:r>
-      <w:r>
-        <w:t xml:space="preserve">survival 30 days past the trauma) during the same time. The rationale for</w:t>
+        <w:t xml:space="preserve">died within 30 days of the trauma) and all non-events (non-events being patients who</w:t>
+      </w:r>
+      <w:r>
+        <w:t xml:space="preserve"> </w:t>
+      </w:r>
+      <w:r>
+        <w:t xml:space="preserve">survived 30 days past the trauma) during the same time. The rationale for</w:t>
       </w:r>
       <w:r>
         <w:t xml:space="preserve"> </w:t>
@@ -2900,19 +2963,25 @@
         <w:t xml:space="preserve"> </w:t>
       </w:r>
       <w:r>
-        <w:t xml:space="preserve">the high- and low volume centre data set as an example. The minimum sample size of development and</w:t>
-      </w:r>
-      <w:r>
-        <w:t xml:space="preserve"> </w:t>
-      </w:r>
-      <w:r>
-        <w:t xml:space="preserve">validation samples were 140 and 200 respectively. We performed analyses only on</w:t>
-      </w:r>
-      <w:r>
-        <w:t xml:space="preserve"> </w:t>
-      </w:r>
-      <w:r>
-        <w:t xml:space="preserve">data sets for which all samples included at least the minimum sample size.</w:t>
+        <w:t xml:space="preserve">the high- and low-volume centre data set as an example. The minimum sample sizes</w:t>
+      </w:r>
+      <w:r>
+        <w:t xml:space="preserve"> </w:t>
+      </w:r>
+      <w:r>
+        <w:t xml:space="preserve">of the development and validation samples were 140 and 200, respectively.</w:t>
+      </w:r>
+      <w:r>
+        <w:t xml:space="preserve"> </w:t>
+      </w:r>
+      <w:r>
+        <w:t xml:space="preserve">We performed analyses only on data sets for which all samples included at</w:t>
+      </w:r>
+      <w:r>
+        <w:t xml:space="preserve"> </w:t>
+      </w:r>
+      <w:r>
+        <w:t xml:space="preserve">least the minimum sample size.</w:t>
       </w:r>
     </w:p>
     <w:p>
@@ -2968,7 +3037,7 @@
         <w:rPr>
           <w:b/>
         </w:rPr>
-        <w:t xml:space="preserve">Fig. 1: Sample development in the high and low volume centre data set.</w:t>
+        <w:t xml:space="preserve">Fig. 1: Sample development in the high- and low-volume centre data set.</w:t>
       </w:r>
       <w:r>
         <w:t xml:space="preserve"> </w:t>
@@ -2980,7 +3049,7 @@
         <w:t xml:space="preserve"> </w:t>
       </w:r>
       <w:r>
-        <w:t xml:space="preserve">split based on number of patients. Temporal split made using date of traumatic event.</w:t>
+        <w:t xml:space="preserve">split based on the number of patients. Temporal split made using the date of the trauma.</w:t>
       </w:r>
     </w:p>
     <w:p>
@@ -3040,7 +3109,7 @@
         <w:t xml:space="preserve"> </w:t>
       </w:r>
       <w:r>
-        <w:t xml:space="preserve">high volume centre sample to a low volume centre sample as an example to describe</w:t>
+        <w:t xml:space="preserve">high-volume centre sample to the low-volume centre sample as an example to describe</w:t>
       </w:r>
       <w:r>
         <w:t xml:space="preserve"> </w:t>
@@ -3070,7 +3139,7 @@
         <w:t xml:space="preserve"> </w:t>
       </w:r>
       <w:r>
-        <w:t xml:space="preserve">high volume centre development sample. The model was developed using logistic</w:t>
+        <w:t xml:space="preserve">high-volume centre development sample. The model was developed using logistic</w:t>
       </w:r>
       <w:r>
         <w:t xml:space="preserve"> </w:t>
@@ -3082,7 +3151,7 @@
         <w:t xml:space="preserve"> </w:t>
       </w:r>
       <w:r>
-        <w:t xml:space="preserve">trauma and the independent variables SBP, RR, and GCS were modelled as previously described.</w:t>
+        <w:t xml:space="preserve">trauma, and the independent variables SBP, RR, and GCS were modelled as previously described.</w:t>
       </w:r>
       <w:r>
         <w:t xml:space="preserve"> </w:t>
@@ -3115,13 +3184,13 @@
         <w:t xml:space="preserve"> </w:t>
       </w:r>
       <w:r>
-        <w:t xml:space="preserve">development sample. A gridsearch was performed across estimated probabilities in</w:t>
-      </w:r>
-      <w:r>
-        <w:t xml:space="preserve"> </w:t>
-      </w:r>
-      <w:r>
-        <w:t xml:space="preserve">the development sample to identify the cut-off that optimised overtriage keeping</w:t>
+        <w:t xml:space="preserve">development sample. A grid search was performed across estimated probabilities in</w:t>
+      </w:r>
+      <w:r>
+        <w:t xml:space="preserve"> </w:t>
+      </w:r>
+      <w:r>
+        <w:t xml:space="preserve">the development sample to identify the cutoff value that optimised overtriage while keeping</w:t>
       </w:r>
       <w:r>
         <w:t xml:space="preserve"> </w:t>
@@ -3136,13 +3205,13 @@
         <w:t xml:space="preserve">[22]</w:t>
       </w:r>
       <w:r>
-        <w:t xml:space="preserve">. This cut-off was then used to classify patients</w:t>
-      </w:r>
-      <w:r>
-        <w:t xml:space="preserve"> </w:t>
-      </w:r>
-      <w:r>
-        <w:t xml:space="preserve">as major or minor trauma.</w:t>
+        <w:t xml:space="preserve">. This cutoff value was then used to classify patients</w:t>
+      </w:r>
+      <w:r>
+        <w:t xml:space="preserve"> </w:t>
+      </w:r>
+      <w:r>
+        <w:t xml:space="preserve">as having major or minor trauma.</w:t>
       </w:r>
     </w:p>
     <w:p>
@@ -3166,7 +3235,7 @@
         <w:t xml:space="preserve"> </w:t>
       </w:r>
       <w:r>
-        <w:t xml:space="preserve">high volume centre validation sample and in the low volume centre validation</w:t>
+        <w:t xml:space="preserve">high-volume centre validation sample and in the low-volume centre validation</w:t>
       </w:r>
       <w:r>
         <w:t xml:space="preserve"> </w:t>
@@ -3178,7 +3247,7 @@
         <w:t xml:space="preserve"> </w:t>
       </w:r>
       <w:r>
-        <w:t xml:space="preserve">mortality in each sample. Then the probability cut-off identified in the</w:t>
+        <w:t xml:space="preserve">mortality in each sample. Then, the probability cutoff value identified in the</w:t>
       </w:r>
       <w:r>
         <w:t xml:space="preserve"> </w:t>
@@ -3190,7 +3259,7 @@
         <w:t xml:space="preserve"> </w:t>
       </w:r>
       <w:r>
-        <w:t xml:space="preserve">classified as major or minor trauma, and model performance was estimated.</w:t>
+        <w:t xml:space="preserve">classified as having major or minor trauma, and the model performance was estimated.</w:t>
       </w:r>
     </w:p>
     <w:p>
@@ -3214,19 +3283,19 @@
         <w:t xml:space="preserve"> </w:t>
       </w:r>
       <w:r>
-        <w:t xml:space="preserve">between the high and low volume centre validation samples was</w:t>
-      </w:r>
-      <w:r>
-        <w:t xml:space="preserve"> </w:t>
-      </w:r>
-      <w:r>
-        <w:t xml:space="preserve">calculated. Empirical bootstrap was used to estimate 95% confidence intervals</w:t>
-      </w:r>
-      <w:r>
-        <w:t xml:space="preserve"> </w:t>
-      </w:r>
-      <w:r>
-        <w:t xml:space="preserve">(CI) around performance and differences in performance estimates. Both bootstrap</w:t>
+        <w:t xml:space="preserve">between the high- and low-volume centre validation samples was</w:t>
+      </w:r>
+      <w:r>
+        <w:t xml:space="preserve"> </w:t>
+      </w:r>
+      <w:r>
+        <w:t xml:space="preserve">calculated. Empirical bootstrapping was used to estimate the 95% confidence intervals</w:t>
+      </w:r>
+      <w:r>
+        <w:t xml:space="preserve"> </w:t>
+      </w:r>
+      <w:r>
+        <w:t xml:space="preserve">(CI) around the performance and the differences in the performance estimates. Both bootstrap</w:t>
       </w:r>
       <w:r>
         <w:t xml:space="preserve"> </w:t>
@@ -3301,37 +3370,31 @@
         <w:t xml:space="preserve"> </w:t>
       </w:r>
       <w:r>
-        <w:t xml:space="preserve">The number of imputations created</w:t>
-      </w:r>
-      <w:r>
-        <w:t xml:space="preserve"> </w:t>
-      </w:r>
-      <w:r>
-        <w:t xml:space="preserve">for each data set was equal to the highest percentage of missing data in that</w:t>
-      </w:r>
-      <w:r>
-        <w:t xml:space="preserve"> </w:t>
-      </w:r>
-      <w:r>
-        <w:t xml:space="preserve">data set. Quantitative variables were imputed using predictive mean matching and</w:t>
-      </w:r>
-      <w:r>
-        <w:t xml:space="preserve"> </w:t>
-      </w:r>
-      <w:r>
-        <w:t xml:space="preserve">qualitative variables were imputed using logistic regression. SBP and RR was</w:t>
-      </w:r>
-      <w:r>
-        <w:t xml:space="preserve"> </w:t>
-      </w:r>
-      <w:r>
-        <w:t xml:space="preserve">transformed as restricted cubic splines before imputation. All analyses outlined</w:t>
-      </w:r>
-      <w:r>
-        <w:t xml:space="preserve"> </w:t>
-      </w:r>
-      <w:r>
-        <w:t xml:space="preserve">above were then conducted separately in</w:t>
+        <w:t xml:space="preserve">The number of imputations created for each data set was equal to the highest</w:t>
+      </w:r>
+      <w:r>
+        <w:t xml:space="preserve"> </w:t>
+      </w:r>
+      <w:r>
+        <w:t xml:space="preserve">percentage of missing data in that data set. Quantitative variables were imputed</w:t>
+      </w:r>
+      <w:r>
+        <w:t xml:space="preserve"> </w:t>
+      </w:r>
+      <w:r>
+        <w:t xml:space="preserve">using predictive mean matching, and qualitative variables were imputed using logistic</w:t>
+      </w:r>
+      <w:r>
+        <w:t xml:space="preserve"> </w:t>
+      </w:r>
+      <w:r>
+        <w:t xml:space="preserve">regression. SBP and RR were transformed as restricted cubic splines before imputation.</w:t>
+      </w:r>
+      <w:r>
+        <w:t xml:space="preserve"> </w:t>
+      </w:r>
+      <w:r>
+        <w:t xml:space="preserve">All analyses outlined above were then conducted separately in</w:t>
       </w:r>
       <w:r>
         <w:t xml:space="preserve"> </w:t>
@@ -3355,7 +3418,7 @@
         <w:t xml:space="preserve"> </w:t>
       </w:r>
       <w:r>
-        <w:t xml:space="preserve">interval is the lower bound of a 95% CI of the 25th percentile and the upper</w:t>
+        <w:t xml:space="preserve">interval is the lower bound of a 95% CI of the 25th percentile, and the upper</w:t>
       </w:r>
       <w:r>
         <w:t xml:space="preserve"> </w:t>
@@ -3367,7 +3430,7 @@
         <w:t xml:space="preserve"> </w:t>
       </w:r>
       <w:r>
-        <w:t xml:space="preserve">was referred to as an Uncertainty Interval (UI) and was used to express the</w:t>
+        <w:t xml:space="preserve">was referred to as an uncertainty interval (UI) and was used to express the</w:t>
       </w:r>
       <w:r>
         <w:t xml:space="preserve"> </w:t>
@@ -3403,13 +3466,13 @@
         <w:t xml:space="preserve"> </w:t>
       </w:r>
       <w:r>
-        <w:t xml:space="preserve">Ethical review numbers are 2015/426-31 and 2016/461-32. All patients in SweTrau</w:t>
-      </w:r>
-      <w:r>
-        <w:t xml:space="preserve"> </w:t>
-      </w:r>
-      <w:r>
-        <w:t xml:space="preserve">had received letters detailing their inclusion in the database, and the possibility</w:t>
+        <w:t xml:space="preserve">The ethics review numbers are 2015/426-31 and 2016/461-32. All patients in SweTrau</w:t>
+      </w:r>
+      <w:r>
+        <w:t xml:space="preserve"> </w:t>
+      </w:r>
+      <w:r>
+        <w:t xml:space="preserve">received letters detailing their inclusion in the database and the possibility</w:t>
       </w:r>
       <w:r>
         <w:t xml:space="preserve"> </w:t>
@@ -3421,13 +3484,13 @@
         <w:t xml:space="preserve"> </w:t>
       </w:r>
       <w:r>
-        <w:t xml:space="preserve">who consented to the use of their SweTrau data for research want to contribute to</w:t>
-      </w:r>
-      <w:r>
-        <w:t xml:space="preserve"> </w:t>
-      </w:r>
-      <w:r>
-        <w:t xml:space="preserve">the improvement of care, and thus by performing this study the authors hope to</w:t>
+        <w:t xml:space="preserve">who consented to the use of their SweTrau data for research wanted to contribute to</w:t>
+      </w:r>
+      <w:r>
+        <w:t xml:space="preserve"> </w:t>
+      </w:r>
+      <w:r>
+        <w:t xml:space="preserve">the improvement of care, and thus, by performing this study, the authors hope to</w:t>
       </w:r>
       <w:r>
         <w:t xml:space="preserve"> </w:t>
@@ -3481,13 +3544,13 @@
         <w:t xml:space="preserve"> </w:t>
       </w:r>
       <w:r>
-        <w:t xml:space="preserve">sample with 48% incomplete observations. The</w:t>
-      </w:r>
-      <w:r>
-        <w:t xml:space="preserve"> </w:t>
-      </w:r>
-      <w:r>
-        <w:t xml:space="preserve">variable with the highest number of missing values was ed_rr_value,</w:t>
+        <w:t xml:space="preserve">sample, with 48% incomplete observations. The</w:t>
+      </w:r>
+      <w:r>
+        <w:t xml:space="preserve"> </w:t>
+      </w:r>
+      <w:r>
+        <w:t xml:space="preserve">variable with the highest number of missing values was the ed_rr_value,</w:t>
       </w:r>
       <w:r>
         <w:t xml:space="preserve"> </w:t>
@@ -3505,7 +3568,7 @@
         <w:t xml:space="preserve"> </w:t>
       </w:r>
       <w:r>
-        <w:t xml:space="preserve">model predictors, was 8% for GCS and 9%</w:t>
+        <w:t xml:space="preserve">model predictors were 8% for GCS and 9%</w:t>
       </w:r>
       <w:r>
         <w:t xml:space="preserve"> </w:t>
@@ -3528,7 +3591,7 @@
         <w:t xml:space="preserve"> </w:t>
       </w:r>
       <w:r>
-        <w:t xml:space="preserve">Data is presented as medians with interquartile range (IQR) or counts with % as applicable.</w:t>
+        <w:t xml:space="preserve">Data are presented as medians with interquartile range (IQR) or counts with %, as applicable.</w:t>
       </w:r>
     </w:p>
     <w:tbl>
@@ -3555,7 +3618,7 @@
               <w:jc w:val="left"/>
             </w:pPr>
             <w:r>
-              <w:t xml:space="preserve">characteristic</w:t>
+              <w:t xml:space="preserve">Characteristic</w:t>
             </w:r>
           </w:p>
         </w:tc>
@@ -3572,7 +3635,7 @@
               <w:jc w:val="left"/>
             </w:pPr>
             <w:r>
-              <w:t xml:space="preserve">level</w:t>
+              <w:t xml:space="preserve">Level</w:t>
             </w:r>
           </w:p>
         </w:tc>
@@ -3589,7 +3652,7 @@
               <w:jc w:val="left"/>
             </w:pPr>
             <w:r>
-              <w:t xml:space="preserve">high volume</w:t>
+              <w:t xml:space="preserve">High volume</w:t>
             </w:r>
           </w:p>
         </w:tc>
@@ -3606,7 +3669,7 @@
               <w:jc w:val="left"/>
             </w:pPr>
             <w:r>
-              <w:t xml:space="preserve">low volume</w:t>
+              <w:t xml:space="preserve">Low volume</w:t>
             </w:r>
           </w:p>
         </w:tc>
@@ -4194,7 +4257,7 @@
               <w:jc w:val="left"/>
             </w:pPr>
             <w:r>
-              <w:t xml:space="preserve">characteristic</w:t>
+              <w:t xml:space="preserve">Characteristic</w:t>
             </w:r>
           </w:p>
         </w:tc>
@@ -4211,7 +4274,7 @@
               <w:jc w:val="left"/>
             </w:pPr>
             <w:r>
-              <w:t xml:space="preserve">level</w:t>
+              <w:t xml:space="preserve">Level</w:t>
             </w:r>
           </w:p>
         </w:tc>
@@ -4228,7 +4291,7 @@
               <w:jc w:val="left"/>
             </w:pPr>
             <w:r>
-              <w:t xml:space="preserve">metropolitan</w:t>
+              <w:t xml:space="preserve">Metropolitan</w:t>
             </w:r>
           </w:p>
         </w:tc>
@@ -4245,7 +4308,7 @@
               <w:jc w:val="left"/>
             </w:pPr>
             <w:r>
-              <w:t xml:space="preserve">non metropolitan</w:t>
+              <w:t xml:space="preserve">Non-metropolitan</w:t>
             </w:r>
           </w:p>
         </w:tc>
@@ -4833,7 +4896,7 @@
               <w:jc w:val="left"/>
             </w:pPr>
             <w:r>
-              <w:t xml:space="preserve">characteristic</w:t>
+              <w:t xml:space="preserve">Characteristic</w:t>
             </w:r>
           </w:p>
         </w:tc>
@@ -4850,7 +4913,7 @@
               <w:jc w:val="left"/>
             </w:pPr>
             <w:r>
-              <w:t xml:space="preserve">level</w:t>
+              <w:t xml:space="preserve">Level</w:t>
             </w:r>
           </w:p>
         </w:tc>
@@ -4867,7 +4930,7 @@
               <w:jc w:val="left"/>
             </w:pPr>
             <w:r>
-              <w:t xml:space="preserve">multi centre</w:t>
+              <w:t xml:space="preserve">Multiple centres</w:t>
             </w:r>
           </w:p>
         </w:tc>
@@ -4884,7 +4947,7 @@
               <w:jc w:val="left"/>
             </w:pPr>
             <w:r>
-              <w:t xml:space="preserve">single centre</w:t>
+              <w:t xml:space="preserve">Single centre</w:t>
             </w:r>
           </w:p>
         </w:tc>
@@ -5453,7 +5516,7 @@
         <w:pStyle w:val="Brdtext"/>
       </w:pPr>
       <w:r>
-        <w:t xml:space="preserve">GCS, glasgow coma scale; SBP, systolic blood pressure; RR, respiratory rate; ISS, injury severity score; NISS, new injury severity score</w:t>
+        <w:t xml:space="preserve">GCS, Glasgow coma scale; SBP, systolic blood pressure; RR, respiratory rate; ISS, injury severity score; NISS, new injury severity score</w:t>
       </w:r>
     </w:p>
     <w:p>
@@ -5477,19 +5540,19 @@
         <w:t xml:space="preserve"> </w:t>
       </w:r>
       <w:r>
-        <w:t xml:space="preserve">44, 48 and 37 for the high and</w:t>
-      </w:r>
-      <w:r>
-        <w:t xml:space="preserve"> </w:t>
-      </w:r>
-      <w:r>
-        <w:t xml:space="preserve">low volume data set, the metropolitan and non-metropolitan data set, and the</w:t>
-      </w:r>
-      <w:r>
-        <w:t xml:space="preserve"> </w:t>
-      </w:r>
-      <w:r>
-        <w:t xml:space="preserve">multi- and single centre data set, respectively.</w:t>
+        <w:t xml:space="preserve">44, 48 and 37 for the high- and</w:t>
+      </w:r>
+      <w:r>
+        <w:t xml:space="preserve"> </w:t>
+      </w:r>
+      <w:r>
+        <w:t xml:space="preserve">low-volume data set, the metropolitan and non-metropolitan data set, and the</w:t>
+      </w:r>
+      <w:r>
+        <w:t xml:space="preserve"> </w:t>
+      </w:r>
+      <w:r>
+        <w:t xml:space="preserve">multiple and single centre data set, respectively.</w:t>
       </w:r>
     </w:p>
     <w:p>
@@ -5497,37 +5560,37 @@
         <w:pStyle w:val="Brdtext"/>
       </w:pPr>
       <w:r>
-        <w:t xml:space="preserve">Table 2 shows model validation performance. The model with the lowest validation</w:t>
-      </w:r>
-      <w:r>
-        <w:t xml:space="preserve"> </w:t>
-      </w:r>
-      <w:r>
-        <w:t xml:space="preserve">mistriage rate was the non metropolitan model with a median</w:t>
-      </w:r>
-      <w:r>
-        <w:t xml:space="preserve"> </w:t>
-      </w:r>
-      <w:r>
-        <w:t xml:space="preserve">mistriage rate of 0.200 (0.190 - 0.380). Performance in terms of</w:t>
-      </w:r>
-      <w:r>
-        <w:t xml:space="preserve"> </w:t>
-      </w:r>
-      <w:r>
-        <w:t xml:space="preserve">undertriage and overtriage rate for the same model was 0.050 (0.040 - 0.070), and</w:t>
-      </w:r>
-      <w:r>
-        <w:t xml:space="preserve"> </w:t>
-      </w:r>
-      <w:r>
-        <w:t xml:space="preserve">0.160 (0.130 - 0.340) respectively. The worst validation performance (i.e. highest</w:t>
-      </w:r>
-      <w:r>
-        <w:t xml:space="preserve"> </w:t>
-      </w:r>
-      <w:r>
-        <w:t xml:space="preserve">mistriage rate) was found in the single centre sample, with</w:t>
+        <w:t xml:space="preserve">Table 2 shows the model validation performance. The model with the lowest validation</w:t>
+      </w:r>
+      <w:r>
+        <w:t xml:space="preserve"> </w:t>
+      </w:r>
+      <w:r>
+        <w:t xml:space="preserve">mistriage rate was the Non-metropolitan model, with a median</w:t>
+      </w:r>
+      <w:r>
+        <w:t xml:space="preserve"> </w:t>
+      </w:r>
+      <w:r>
+        <w:t xml:space="preserve">mistriage rate of 0.200 (0.190 - 0.380). The performance in terms of</w:t>
+      </w:r>
+      <w:r>
+        <w:t xml:space="preserve"> </w:t>
+      </w:r>
+      <w:r>
+        <w:t xml:space="preserve">undertriage and overtriage rate for the same model was 0.050 (0.040 - 0.070) and</w:t>
+      </w:r>
+      <w:r>
+        <w:t xml:space="preserve"> </w:t>
+      </w:r>
+      <w:r>
+        <w:t xml:space="preserve">0.160 (0.130 - 0.340), respectively. The worst validation performance (i.e. highest</w:t>
+      </w:r>
+      <w:r>
+        <w:t xml:space="preserve"> </w:t>
+      </w:r>
+      <w:r>
+        <w:t xml:space="preserve">mistriage rate) was found in the Single centre sample, with</w:t>
       </w:r>
       <w:r>
         <w:t xml:space="preserve"> </w:t>
@@ -5550,7 +5613,7 @@
         <w:t xml:space="preserve"> </w:t>
       </w:r>
       <w:r>
-        <w:t xml:space="preserve">Data is presented as point estimates with 95% Uncertainty Intervals (95% UI).</w:t>
+        <w:t xml:space="preserve">Data are presented as point estimates with 95% uncertainty intervals (95% UI).</w:t>
       </w:r>
     </w:p>
     <w:tbl>
@@ -5590,7 +5653,7 @@
               <w:jc w:val="left"/>
             </w:pPr>
             <w:r>
-              <w:t xml:space="preserve">high volume</w:t>
+              <w:t xml:space="preserve">High volume</w:t>
             </w:r>
           </w:p>
         </w:tc>
@@ -5607,7 +5670,7 @@
               <w:jc w:val="left"/>
             </w:pPr>
             <w:r>
-              <w:t xml:space="preserve">low volume</w:t>
+              <w:t xml:space="preserve">Low volume</w:t>
             </w:r>
           </w:p>
         </w:tc>
@@ -5701,7 +5764,7 @@
               <w:jc w:val="left"/>
             </w:pPr>
             <w:r>
-              <w:t xml:space="preserve">0.180 (0.080 - 0.325)</w:t>
+              <w:t xml:space="preserve">0.180 (0.080 - 0.330)</w:t>
             </w:r>
           </w:p>
         </w:tc>
@@ -5755,7 +5818,7 @@
               <w:jc w:val="left"/>
             </w:pPr>
             <w:r>
-              <w:t xml:space="preserve">metropolitan</w:t>
+              <w:t xml:space="preserve">Metropolitan</w:t>
             </w:r>
           </w:p>
         </w:tc>
@@ -5772,7 +5835,7 @@
               <w:jc w:val="left"/>
             </w:pPr>
             <w:r>
-              <w:t xml:space="preserve">non metropolitan</w:t>
+              <w:t xml:space="preserve">Non-metropolitan</w:t>
             </w:r>
           </w:p>
         </w:tc>
@@ -5920,7 +5983,7 @@
               <w:jc w:val="left"/>
             </w:pPr>
             <w:r>
-              <w:t xml:space="preserve">multi centre</w:t>
+              <w:t xml:space="preserve">Multiple centres</w:t>
             </w:r>
           </w:p>
         </w:tc>
@@ -5937,7 +6000,7 @@
               <w:jc w:val="left"/>
             </w:pPr>
             <w:r>
-              <w:t xml:space="preserve">single centre</w:t>
+              <w:t xml:space="preserve">Single centre</w:t>
             </w:r>
           </w:p>
         </w:tc>
@@ -6063,31 +6126,31 @@
         <w:pStyle w:val="FirstParagraph"/>
       </w:pPr>
       <w:r>
-        <w:t xml:space="preserve">Model performance after transfer was determined for each model being transferred</w:t>
-      </w:r>
-      <w:r>
-        <w:t xml:space="preserve"> </w:t>
-      </w:r>
-      <w:r>
-        <w:t xml:space="preserve">to the other sample in the data set, in all data sets (Table 3). When</w:t>
-      </w:r>
-      <w:r>
-        <w:t xml:space="preserve"> </w:t>
-      </w:r>
-      <w:r>
-        <w:t xml:space="preserve">transferred, the model with the lowest mistriage rate was the low volume</w:t>
-      </w:r>
-      <w:r>
-        <w:t xml:space="preserve"> </w:t>
-      </w:r>
-      <w:r>
-        <w:t xml:space="preserve">model with a median mistriage rate of 0.190 (0.130 - 0.840). The model with</w:t>
-      </w:r>
-      <w:r>
-        <w:t xml:space="preserve"> </w:t>
-      </w:r>
-      <w:r>
-        <w:t xml:space="preserve">the highest mistriage rate after transfer was the high volume</w:t>
+        <w:t xml:space="preserve">Model performance after transfer was determined for each model after being transferred</w:t>
+      </w:r>
+      <w:r>
+        <w:t xml:space="preserve"> </w:t>
+      </w:r>
+      <w:r>
+        <w:t xml:space="preserve">to the other sample in the data set in all data sets (Table 3). When</w:t>
+      </w:r>
+      <w:r>
+        <w:t xml:space="preserve"> </w:t>
+      </w:r>
+      <w:r>
+        <w:t xml:space="preserve">transferred, the model with the lowest mistriage rate was the Low volume</w:t>
+      </w:r>
+      <w:r>
+        <w:t xml:space="preserve"> </w:t>
+      </w:r>
+      <w:r>
+        <w:t xml:space="preserve">model, with a median mistriage rate of 0.190 (0.130 - 0.840). The model with</w:t>
+      </w:r>
+      <w:r>
+        <w:t xml:space="preserve"> </w:t>
+      </w:r>
+      <w:r>
+        <w:t xml:space="preserve">the highest mistriage rate after transfer was the High volume model</w:t>
       </w:r>
       <w:r>
         <w:t xml:space="preserve"> </w:t>
@@ -6107,16 +6170,10 @@
         <w:t xml:space="preserve">Table 3. Model transfer performance, i.e. performance when transferred to the other sample in the same data set.</w:t>
       </w:r>
       <w:r>
-        <w:rPr>
-          <w:b/>
-        </w:rPr>
-        <w:t xml:space="preserve"> </w:t>
-      </w:r>
-      <w:r>
-        <w:t xml:space="preserve"> </w:t>
-      </w:r>
-      <w:r>
-        <w:t xml:space="preserve">Data is presented as point estimates with 95% Uncertainty Intervals (95% UI).</w:t>
+        <w:t xml:space="preserve"> </w:t>
+      </w:r>
+      <w:r>
+        <w:t xml:space="preserve">Data are presented as point estimates with 95% uncertainty intervals (95% UI).</w:t>
       </w:r>
     </w:p>
     <w:tbl>
@@ -6156,7 +6213,7 @@
               <w:jc w:val="left"/>
             </w:pPr>
             <w:r>
-              <w:t xml:space="preserve">high volume</w:t>
+              <w:t xml:space="preserve">High volume</w:t>
             </w:r>
           </w:p>
         </w:tc>
@@ -6173,7 +6230,7 @@
               <w:jc w:val="left"/>
             </w:pPr>
             <w:r>
-              <w:t xml:space="preserve">low volume</w:t>
+              <w:t xml:space="preserve">Low volume</w:t>
             </w:r>
           </w:p>
         </w:tc>
@@ -6267,7 +6324,7 @@
               <w:jc w:val="left"/>
             </w:pPr>
             <w:r>
-              <w:t xml:space="preserve">0.510 (0.075 - 0.800)</w:t>
+              <w:t xml:space="preserve">0.510 (0.076 - 0.800)</w:t>
             </w:r>
           </w:p>
         </w:tc>
@@ -6321,7 +6378,7 @@
               <w:jc w:val="left"/>
             </w:pPr>
             <w:r>
-              <w:t xml:space="preserve">metropolitan</w:t>
+              <w:t xml:space="preserve">Metropolitan</w:t>
             </w:r>
           </w:p>
         </w:tc>
@@ -6338,7 +6395,7 @@
               <w:jc w:val="left"/>
             </w:pPr>
             <w:r>
-              <w:t xml:space="preserve">non metropolitan</w:t>
+              <w:t xml:space="preserve">Non-metropolitan</w:t>
             </w:r>
           </w:p>
         </w:tc>
@@ -6362,18 +6419,18 @@
               <w:jc w:val="left"/>
             </w:pPr>
             <w:r>
-              <w:t xml:space="preserve">0.510 (0.145 - 0.840)</w:t>
-            </w:r>
-          </w:p>
-        </w:tc>
-        <w:tc>
-          <w:p>
-            <w:pPr>
-              <w:pStyle w:val="Compact"/>
-              <w:jc w:val="left"/>
-            </w:pPr>
-            <w:r>
-              <w:t xml:space="preserve">0.300 (0.240 - 0.625)</w:t>
+              <w:t xml:space="preserve">0.510 (0.146 - 0.840)</w:t>
+            </w:r>
+          </w:p>
+        </w:tc>
+        <w:tc>
+          <w:p>
+            <w:pPr>
+              <w:pStyle w:val="Compact"/>
+              <w:jc w:val="left"/>
+            </w:pPr>
+            <w:r>
+              <w:t xml:space="preserve">0.300 (0.240 - 0.624)</w:t>
             </w:r>
           </w:p>
         </w:tc>
@@ -6486,7 +6543,7 @@
               <w:jc w:val="left"/>
             </w:pPr>
             <w:r>
-              <w:t xml:space="preserve">multi centre</w:t>
+              <w:t xml:space="preserve">Multiple centres</w:t>
             </w:r>
           </w:p>
         </w:tc>
@@ -6503,7 +6560,7 @@
               <w:jc w:val="left"/>
             </w:pPr>
             <w:r>
-              <w:t xml:space="preserve">single centre</w:t>
+              <w:t xml:space="preserve">Single centre</w:t>
             </w:r>
           </w:p>
         </w:tc>
@@ -6527,7 +6584,7 @@
               <w:jc w:val="left"/>
             </w:pPr>
             <w:r>
-              <w:t xml:space="preserve">0.420 (0.180 - 0.555)</w:t>
+              <w:t xml:space="preserve">0.420 (0.180 - 0.554)</w:t>
             </w:r>
           </w:p>
         </w:tc>
@@ -6625,19 +6682,19 @@
         <w:t xml:space="preserve"> </w:t>
       </w:r>
       <w:r>
-        <w:t xml:space="preserve">performance in the sample reciving the transferred model.</w:t>
-      </w:r>
-      <w:r>
-        <w:t xml:space="preserve"> </w:t>
-      </w:r>
-      <w:r>
-        <w:t xml:space="preserve">The highest mistriage rate when compared to the reciveing sample validation</w:t>
-      </w:r>
-      <w:r>
-        <w:t xml:space="preserve"> </w:t>
-      </w:r>
-      <w:r>
-        <w:t xml:space="preserve">model performance was found in the metropolitan model,</w:t>
+        <w:t xml:space="preserve">performance in the sample receiving the transferred model.</w:t>
+      </w:r>
+      <w:r>
+        <w:t xml:space="preserve"> </w:t>
+      </w:r>
+      <w:r>
+        <w:t xml:space="preserve">The highest mistriage rate when compared to the receiving sample validation</w:t>
+      </w:r>
+      <w:r>
+        <w:t xml:space="preserve"> </w:t>
+      </w:r>
+      <w:r>
+        <w:t xml:space="preserve">model performance was found in the Metropolitan model,</w:t>
       </w:r>
       <w:r>
         <w:t xml:space="preserve"> </w:t>
@@ -6667,7 +6724,7 @@
         <w:t xml:space="preserve"> </w:t>
       </w:r>
       <w:r>
-        <w:t xml:space="preserve">more patients would be wrongly classified as major or minor trauma.</w:t>
+        <w:t xml:space="preserve">more patients would be wrongly classified as having major or minor trauma.</w:t>
       </w:r>
     </w:p>
     <w:p>
@@ -6684,7 +6741,7 @@
         <w:t xml:space="preserve"> </w:t>
       </w:r>
       <w:r>
-        <w:t xml:space="preserve">Data is presented as point estimates with 95% Uncertainty Intervals (95% UI).</w:t>
+        <w:t xml:space="preserve">Data are presented as point estimates with 95% uncertainty intervals (95% UI).</w:t>
       </w:r>
     </w:p>
     <w:tbl>
@@ -6724,7 +6781,7 @@
               <w:jc w:val="left"/>
             </w:pPr>
             <w:r>
-              <w:t xml:space="preserve">high volume</w:t>
+              <w:t xml:space="preserve">High volume</w:t>
             </w:r>
           </w:p>
         </w:tc>
@@ -6741,7 +6798,7 @@
               <w:jc w:val="left"/>
             </w:pPr>
             <w:r>
-              <w:t xml:space="preserve">low volume</w:t>
+              <w:t xml:space="preserve">Low volume</w:t>
             </w:r>
           </w:p>
         </w:tc>
@@ -6846,7 +6903,7 @@
               <w:jc w:val="left"/>
             </w:pPr>
             <w:r>
-              <w:t xml:space="preserve">-0.070 (-0.245 - 0.650)</w:t>
+              <w:t xml:space="preserve">-0.070 (-0.244 - 0.650)</w:t>
             </w:r>
           </w:p>
         </w:tc>
@@ -6889,7 +6946,7 @@
               <w:jc w:val="left"/>
             </w:pPr>
             <w:r>
-              <w:t xml:space="preserve">metropolitan</w:t>
+              <w:t xml:space="preserve">Metropolitan</w:t>
             </w:r>
           </w:p>
         </w:tc>
@@ -6906,7 +6963,7 @@
               <w:jc w:val="left"/>
             </w:pPr>
             <w:r>
-              <w:t xml:space="preserve">non metropolitan</w:t>
+              <w:t xml:space="preserve">Non-metropolitan</w:t>
             </w:r>
           </w:p>
         </w:tc>
@@ -6941,7 +6998,7 @@
               <w:jc w:val="left"/>
             </w:pPr>
             <w:r>
-              <w:t xml:space="preserve">-0.050 (-0.330 - 0.085)</w:t>
+              <w:t xml:space="preserve">-0.050 (-0.330 - 0.084)</w:t>
             </w:r>
           </w:p>
         </w:tc>
@@ -7054,7 +7111,7 @@
               <w:jc w:val="left"/>
             </w:pPr>
             <w:r>
-              <w:t xml:space="preserve">multi centre</w:t>
+              <w:t xml:space="preserve">Multiple centres</w:t>
             </w:r>
           </w:p>
         </w:tc>
@@ -7071,7 +7128,7 @@
               <w:jc w:val="left"/>
             </w:pPr>
             <w:r>
-              <w:t xml:space="preserve">single centre</w:t>
+              <w:t xml:space="preserve">Single centre</w:t>
             </w:r>
           </w:p>
         </w:tc>
@@ -7176,7 +7233,7 @@
               <w:jc w:val="left"/>
             </w:pPr>
             <w:r>
-              <w:t xml:space="preserve">0.020 (-0.190 - 0.579)</w:t>
+              <w:t xml:space="preserve">0.020 (-0.190 - 0.578)</w:t>
             </w:r>
           </w:p>
         </w:tc>
@@ -7215,7 +7272,7 @@
         <w:t xml:space="preserve"> </w:t>
       </w:r>
       <w:r>
-        <w:t xml:space="preserve">substantial uncertainty in its effect on model performance. When comparing</w:t>
+        <w:t xml:space="preserve">substantial uncertainty in terms of its effect on model performance. When comparing the</w:t>
       </w:r>
       <w:r>
         <w:t xml:space="preserve"> </w:t>
@@ -7235,19 +7292,19 @@
         <w:pStyle w:val="Brdtext"/>
       </w:pPr>
       <w:r>
-        <w:t xml:space="preserve">The most notable effects on model performance following model transfer were seen</w:t>
-      </w:r>
-      <w:r>
-        <w:t xml:space="preserve"> </w:t>
-      </w:r>
-      <w:r>
-        <w:t xml:space="preserve">after transferring the metropolitan model. This transfer</w:t>
-      </w:r>
-      <w:r>
-        <w:t xml:space="preserve"> </w:t>
-      </w:r>
-      <w:r>
-        <w:t xml:space="preserve">resulted in an increase of the mistriage rate by</w:t>
+        <w:t xml:space="preserve">The most notable effects on model performance following model transfer were observed</w:t>
+      </w:r>
+      <w:r>
+        <w:t xml:space="preserve"> </w:t>
+      </w:r>
+      <w:r>
+        <w:t xml:space="preserve">after transferring the Metropolitan model. This transfer</w:t>
+      </w:r>
+      <w:r>
+        <w:t xml:space="preserve"> </w:t>
+      </w:r>
+      <w:r>
+        <w:t xml:space="preserve">resulted in an increase in the mistriage rate of</w:t>
       </w:r>
       <w:r>
         <w:t xml:space="preserve"> </w:t>
@@ -7265,7 +7322,7 @@
         <w:t xml:space="preserve"> </w:t>
       </w:r>
       <w:r>
-        <w:t xml:space="preserve">-0.080 to 0.640, indicating a high level of uncertainty and</w:t>
+        <w:t xml:space="preserve">-0.080 to 0.640, indicating a high level of uncertainty, suggesting</w:t>
       </w:r>
       <w:r>
         <w:t xml:space="preserve"> </w:t>
@@ -7289,7 +7346,7 @@
         <w:t xml:space="preserve"> </w:t>
       </w:r>
       <w:r>
-        <w:t xml:space="preserve">0.640 would mean a marked increase in model mistriage, compared to the</w:t>
+        <w:t xml:space="preserve">0.640 would mean a marked increase in model mistriage compared to the</w:t>
       </w:r>
       <w:r>
         <w:t xml:space="preserve"> </w:t>
@@ -7353,19 +7410,19 @@
         <w:t xml:space="preserve"> </w:t>
       </w:r>
       <w:r>
-        <w:t xml:space="preserve">minimizing undertriage, and likely save resources by minimizing overtriage. With</w:t>
-      </w:r>
-      <w:r>
-        <w:t xml:space="preserve"> </w:t>
-      </w:r>
-      <w:r>
-        <w:t xml:space="preserve">registries such as SweTrau, analysis of model transfer could be performed</w:t>
-      </w:r>
-      <w:r>
-        <w:t xml:space="preserve"> </w:t>
-      </w:r>
-      <w:r>
-        <w:t xml:space="preserve">continuously to optimize models currently in use and advise which model</w:t>
+        <w:t xml:space="preserve">minimizing undertriage, and likely saving resources by minimizing overtriage. With</w:t>
+      </w:r>
+      <w:r>
+        <w:t xml:space="preserve"> </w:t>
+      </w:r>
+      <w:r>
+        <w:t xml:space="preserve">registries such as SweTrau, the analysis of model transfer could be performed</w:t>
+      </w:r>
+      <w:r>
+        <w:t xml:space="preserve"> </w:t>
+      </w:r>
+      <w:r>
+        <w:t xml:space="preserve">continuously to optimize the models currently in use and advise which model</w:t>
       </w:r>
       <w:r>
         <w:t xml:space="preserve"> </w:t>
@@ -7385,13 +7442,13 @@
         <w:t xml:space="preserve"> </w:t>
       </w:r>
       <w:r>
-        <w:t xml:space="preserve">been studied extensively. In 2016, Gerdin et al. found model transfer to</w:t>
-      </w:r>
-      <w:r>
-        <w:t xml:space="preserve"> </w:t>
-      </w:r>
-      <w:r>
-        <w:t xml:space="preserve">adversely affect model performance in terms of calibration, but that this could</w:t>
+        <w:t xml:space="preserve">been studied extensively. In 2016, Gerdin et al. found that model transfer</w:t>
+      </w:r>
+      <w:r>
+        <w:t xml:space="preserve"> </w:t>
+      </w:r>
+      <w:r>
+        <w:t xml:space="preserve">adversely affected model performance in terms of calibration but that this could</w:t>
       </w:r>
       <w:r>
         <w:t xml:space="preserve"> </w:t>
@@ -7412,7 +7469,7 @@
         <w:t xml:space="preserve"> </w:t>
       </w:r>
       <w:r>
-        <w:t xml:space="preserve">performance in terms of calibration, neither were the effects of updating the</w:t>
+        <w:t xml:space="preserve">performance in terms of calibration, nor were the effects of updating the</w:t>
       </w:r>
       <w:r>
         <w:t xml:space="preserve"> </w:t>
@@ -7444,7 +7501,7 @@
         <w:t xml:space="preserve"> </w:t>
       </w:r>
       <w:r>
-        <w:t xml:space="preserve">different predictors showed a decline in model performance when being externally</w:t>
+        <w:t xml:space="preserve">different predictors showed a decline in model performance when externally</w:t>
       </w:r>
       <w:r>
         <w:t xml:space="preserve"> </w:t>
@@ -7474,13 +7531,16 @@
         <w:t xml:space="preserve">[25]</w:t>
       </w:r>
       <w:r>
-        <w:t xml:space="preserve">, showed models</w:t>
-      </w:r>
-      <w:r>
-        <w:t xml:space="preserve"> </w:t>
-      </w:r>
-      <w:r>
-        <w:t xml:space="preserve">significantly underestimating the probability of CAD. The combined results of</w:t>
+        <w:t xml:space="preserve"> </w:t>
+      </w:r>
+      <w:r>
+        <w:t xml:space="preserve">showed that the models</w:t>
+      </w:r>
+      <w:r>
+        <w:t xml:space="preserve"> </w:t>
+      </w:r>
+      <w:r>
+        <w:t xml:space="preserve">significantly underestimated the probability of CAD. The combined results of</w:t>
       </w:r>
       <w:r>
         <w:t xml:space="preserve"> </w:t>
@@ -7600,19 +7660,19 @@
         <w:t xml:space="preserve"> </w:t>
       </w:r>
       <w:r>
-        <w:t xml:space="preserve">mortality. Additional predictors such as age, mechanism</w:t>
-      </w:r>
-      <w:r>
-        <w:t xml:space="preserve"> </w:t>
-      </w:r>
-      <w:r>
-        <w:t xml:space="preserve">of injury, or newer predictors like shock index might increase model</w:t>
-      </w:r>
-      <w:r>
-        <w:t xml:space="preserve"> </w:t>
-      </w:r>
-      <w:r>
-        <w:t xml:space="preserve">performance. Furthermore, we used 30-day mortality as outcome, recognizing</w:t>
+        <w:t xml:space="preserve">mortality. Additional predictors such as age and mechanism</w:t>
+      </w:r>
+      <w:r>
+        <w:t xml:space="preserve"> </w:t>
+      </w:r>
+      <w:r>
+        <w:t xml:space="preserve">of injury or newer predictors such as the shock index might increase model</w:t>
+      </w:r>
+      <w:r>
+        <w:t xml:space="preserve"> </w:t>
+      </w:r>
+      <w:r>
+        <w:t xml:space="preserve">performance. Furthermore, we used 30-day mortality as an outcome, recognizing</w:t>
       </w:r>
       <w:r>
         <w:t xml:space="preserve"> </w:t>
@@ -7624,7 +7684,7 @@
         <w:t xml:space="preserve"> </w:t>
       </w:r>
       <w:r>
-        <w:t xml:space="preserve">also important outcome factors in the context of trauma care.</w:t>
+        <w:t xml:space="preserve">also important outcomes in the context of trauma care.</w:t>
       </w:r>
     </w:p>
     <w:p>
@@ -7683,7 +7743,7 @@
         <w:pStyle w:val="FirstParagraph"/>
       </w:pPr>
       <w:r>
-        <w:t xml:space="preserve">Model transfer resulted in large and varying levels of uncertainty in its effect</w:t>
+        <w:t xml:space="preserve">Model transfer resulted in large and varying levels of uncertainty in in terms of its effect</w:t>
       </w:r>
       <w:r>
         <w:t xml:space="preserve"> </w:t>
@@ -7695,13 +7755,13 @@
         <w:t xml:space="preserve"> </w:t>
       </w:r>
       <w:r>
-        <w:t xml:space="preserve">to increased mistriage, but in some cases also to a decrease in mistriage.</w:t>
-      </w:r>
-      <w:r>
-        <w:t xml:space="preserve"> </w:t>
-      </w:r>
-      <w:r>
-        <w:t xml:space="preserve">Noticeably, transfer of the metropolitan model lead to an</w:t>
+        <w:t xml:space="preserve">to increased mistriage but in some cases also to a decrease in mistriage.</w:t>
+      </w:r>
+      <w:r>
+        <w:t xml:space="preserve"> </w:t>
+      </w:r>
+      <w:r>
+        <w:t xml:space="preserve">Noticeably, transfer of the Metropolitan model led to an</w:t>
       </w:r>
       <w:r>
         <w:t xml:space="preserve"> </w:t>
@@ -7719,7 +7779,7 @@
         <w:t xml:space="preserve"> </w:t>
       </w:r>
       <w:r>
-        <w:t xml:space="preserve">the authors believe further studies are warranted due to the potential economic</w:t>
+        <w:t xml:space="preserve">the authors believe that further studies are warranted due to the potential economic</w:t>
       </w:r>
       <w:r>
         <w:t xml:space="preserve"> </w:t>

</xml_diff>